<commit_message>
Comments addressed - Word template changes
</commit_message>
<xml_diff>
--- a/word-template.docx
+++ b/word-template.docx
@@ -8,49 +8,55 @@
         <w:jc w:val="center"/>
         <w:rPr>
           <w:rFonts w:ascii="Arial" w:hAnsi="Arial" w:cs="Arial"/>
+          <w:b/>
+          <w:sz w:val="32"/>
+          <w:lang w:val="en-US"/>
+        </w:rPr>
+      </w:pPr>
+      <w:r>
+        <w:rPr>
+          <w:rFonts w:ascii="Arial" w:hAnsi="Arial" w:cs="Arial"/>
+          <w:b/>
           <w:sz w:val="28"/>
           <w:lang w:val="en-US"/>
         </w:rPr>
-      </w:pPr>
-      <w:r>
-        <w:rPr>
-          <w:rFonts w:ascii="Arial" w:hAnsi="Arial" w:cs="Arial"/>
+        <w:t>DALMIA CEMENT (BHARAT) LTD. [</w:t>
+      </w:r>
+      <w:proofErr w:type="gramStart"/>
+      <w:r>
+        <w:rPr>
+          <w:rFonts w:ascii="Arial" w:hAnsi="Arial" w:cs="Arial"/>
+          <w:b/>
           <w:sz w:val="28"/>
           <w:lang w:val="en-US"/>
         </w:rPr>
-        <w:t>DALMIA CEMENT (BHARAT) LTD. [</w:t>
-      </w:r>
-      <w:proofErr w:type="gramStart"/>
-      <w:r>
-        <w:rPr>
-          <w:rFonts w:ascii="Arial" w:hAnsi="Arial" w:cs="Arial"/>
+        <w:t xml:space="preserve">{{ </w:t>
+      </w:r>
+      <w:proofErr w:type="spellStart"/>
+      <w:r>
+        <w:rPr>
+          <w:rFonts w:ascii="Arial" w:hAnsi="Arial" w:cs="Arial"/>
+          <w:b/>
           <w:sz w:val="28"/>
           <w:lang w:val="en-US"/>
         </w:rPr>
-        <w:t xml:space="preserve">{{ </w:t>
-      </w:r>
-      <w:proofErr w:type="spellStart"/>
-      <w:r>
-        <w:rPr>
-          <w:rFonts w:ascii="Arial" w:hAnsi="Arial" w:cs="Arial"/>
+        <w:t>dalmia</w:t>
+      </w:r>
+      <w:proofErr w:type="gramEnd"/>
+      <w:r>
+        <w:rPr>
+          <w:rFonts w:ascii="Arial" w:hAnsi="Arial" w:cs="Arial"/>
+          <w:b/>
           <w:sz w:val="28"/>
           <w:lang w:val="en-US"/>
         </w:rPr>
-        <w:t>dalmia</w:t>
-      </w:r>
-      <w:proofErr w:type="gramEnd"/>
-      <w:r>
-        <w:rPr>
-          <w:rFonts w:ascii="Arial" w:hAnsi="Arial" w:cs="Arial"/>
-          <w:sz w:val="28"/>
-          <w:lang w:val="en-US"/>
-        </w:rPr>
         <w:t>_no</w:t>
       </w:r>
       <w:proofErr w:type="spellEnd"/>
       <w:r>
         <w:rPr>
           <w:rFonts w:ascii="Arial" w:hAnsi="Arial" w:cs="Arial"/>
+          <w:b/>
           <w:sz w:val="28"/>
           <w:lang w:val="en-US"/>
         </w:rPr>
@@ -80,26 +86,334 @@
         <w:jc w:val="center"/>
         <w:rPr>
           <w:rFonts w:ascii="Arial Black" w:hAnsi="Arial Black"/>
+          <w:sz w:val="28"/>
+          <w:lang w:val="en-US"/>
+        </w:rPr>
+      </w:pPr>
+      <w:r>
+        <w:rPr>
+          <w:rFonts w:ascii="Arial" w:hAnsi="Arial" w:cs="Arial"/>
           <w:sz w:val="24"/>
           <w:lang w:val="en-US"/>
         </w:rPr>
-      </w:pPr>
-      <w:r>
-        <w:rPr>
-          <w:rFonts w:ascii="Arial" w:hAnsi="Arial" w:cs="Arial"/>
-          <w:lang w:val="en-US"/>
-        </w:rPr>
-        <w:t>Weighment Certificate</w:t>
+        <w:t>WEIGHMENT CERTIFICATE</w:t>
       </w:r>
     </w:p>
     <w:p>
       <w:pPr>
-        <w:jc w:val="center"/>
+        <w:tabs>
+          <w:tab w:val="left" w:pos="236"/>
+          <w:tab w:val="center" w:pos="5233"/>
+        </w:tabs>
         <w:rPr>
           <w:sz w:val="24"/>
           <w:lang w:val="en-US"/>
         </w:rPr>
       </w:pPr>
+      <w:r>
+        <w:rPr>
+          <w:rFonts w:ascii="Arial" w:hAnsi="Arial" w:cs="Arial"/>
+          <w:noProof/>
+          <w:sz w:val="20"/>
+          <w:lang w:val="en-US"/>
+        </w:rPr>
+        <mc:AlternateContent>
+          <mc:Choice Requires="wps">
+            <w:drawing>
+              <wp:anchor distT="45720" distB="45720" distL="114300" distR="114300" simplePos="0" relativeHeight="251678720" behindDoc="1" locked="0" layoutInCell="1" allowOverlap="1" wp14:anchorId="4313EE2A" wp14:editId="6EA4AA9B">
+                <wp:simplePos x="0" y="0"/>
+                <wp:positionH relativeFrom="column">
+                  <wp:posOffset>-75565</wp:posOffset>
+                </wp:positionH>
+                <wp:positionV relativeFrom="paragraph">
+                  <wp:posOffset>330949</wp:posOffset>
+                </wp:positionV>
+                <wp:extent cx="1624084" cy="238125"/>
+                <wp:effectExtent l="0" t="0" r="0" b="0"/>
+                <wp:wrapNone/>
+                <wp:docPr id="6" name="Text Box 6"/>
+                <wp:cNvGraphicFramePr>
+                  <a:graphicFrameLocks xmlns:a="http://schemas.openxmlformats.org/drawingml/2006/main"/>
+                </wp:cNvGraphicFramePr>
+                <a:graphic xmlns:a="http://schemas.openxmlformats.org/drawingml/2006/main">
+                  <a:graphicData uri="http://schemas.microsoft.com/office/word/2010/wordprocessingShape">
+                    <wps:wsp>
+                      <wps:cNvSpPr txBox="1">
+                        <a:spLocks noChangeArrowheads="1"/>
+                      </wps:cNvSpPr>
+                      <wps:spPr bwMode="auto">
+                        <a:xfrm>
+                          <a:off x="0" y="0"/>
+                          <a:ext cx="1624084" cy="238125"/>
+                        </a:xfrm>
+                        <a:prstGeom prst="rect">
+                          <a:avLst/>
+                        </a:prstGeom>
+                        <a:noFill/>
+                        <a:ln w="9525">
+                          <a:noFill/>
+                          <a:miter lim="800000"/>
+                          <a:headEnd/>
+                          <a:tailEnd/>
+                        </a:ln>
+                      </wps:spPr>
+                      <wps:txbx>
+                        <w:txbxContent>
+                          <w:p>
+                            <w:pPr>
+                              <w:rPr>
+                                <w:rFonts w:ascii="Arial" w:hAnsi="Arial" w:cs="Arial"/>
+                                <w:sz w:val="20"/>
+                              </w:rPr>
+                            </w:pPr>
+                            <w:r>
+                              <w:rPr>
+                                <w:rFonts w:ascii="Arial" w:hAnsi="Arial" w:cs="Arial"/>
+                                <w:sz w:val="20"/>
+                                <w:lang w:val="en-US"/>
+                              </w:rPr>
+                              <w:t>SAP WEIGHMENT NO.:</w:t>
+                            </w:r>
+                          </w:p>
+                        </w:txbxContent>
+                      </wps:txbx>
+                      <wps:bodyPr rot="0" vert="horz" wrap="square" lIns="91440" tIns="45720" rIns="91440" bIns="45720" anchor="t" anchorCtr="0">
+                        <a:noAutofit/>
+                      </wps:bodyPr>
+                    </wps:wsp>
+                  </a:graphicData>
+                </a:graphic>
+                <wp14:sizeRelH relativeFrom="margin">
+                  <wp14:pctWidth>0</wp14:pctWidth>
+                </wp14:sizeRelH>
+                <wp14:sizeRelV relativeFrom="margin">
+                  <wp14:pctHeight>0</wp14:pctHeight>
+                </wp14:sizeRelV>
+              </wp:anchor>
+            </w:drawing>
+          </mc:Choice>
+          <mc:Fallback>
+            <w:pict>
+              <v:shapetype w14:anchorId="4313EE2A" id="_x0000_t202" coordsize="21600,21600" o:spt="202" path="m,l,21600r21600,l21600,xe">
+                <v:stroke joinstyle="miter"/>
+                <v:path gradientshapeok="t" o:connecttype="rect"/>
+              </v:shapetype>
+              <v:shape id="Text Box 6" o:spid="_x0000_s1026" type="#_x0000_t202" style="position:absolute;margin-left:-5.95pt;margin-top:26.05pt;width:127.9pt;height:18.75pt;z-index:-251637760;visibility:visible;mso-wrap-style:square;mso-width-percent:0;mso-height-percent:0;mso-wrap-distance-left:9pt;mso-wrap-distance-top:3.6pt;mso-wrap-distance-right:9pt;mso-wrap-distance-bottom:3.6pt;mso-position-horizontal:absolute;mso-position-horizontal-relative:text;mso-position-vertical:absolute;mso-position-vertical-relative:text;mso-width-percent:0;mso-height-percent:0;mso-width-relative:margin;mso-height-relative:margin;v-text-anchor:top" o:gfxdata="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" filled="f" stroked="f">
+                <v:textbox>
+                  <w:txbxContent>
+                    <w:p>
+                      <w:pPr>
+                        <w:rPr>
+                          <w:rFonts w:ascii="Arial" w:hAnsi="Arial" w:cs="Arial"/>
+                          <w:sz w:val="20"/>
+                        </w:rPr>
+                      </w:pPr>
+                      <w:r>
+                        <w:rPr>
+                          <w:rFonts w:ascii="Arial" w:hAnsi="Arial" w:cs="Arial"/>
+                          <w:sz w:val="20"/>
+                          <w:lang w:val="en-US"/>
+                        </w:rPr>
+                        <w:t>SAP WEIGHMENT NO.:</w:t>
+                      </w:r>
+                    </w:p>
+                  </w:txbxContent>
+                </v:textbox>
+              </v:shape>
+            </w:pict>
+          </mc:Fallback>
+        </mc:AlternateContent>
+      </w:r>
+      <w:r>
+        <w:rPr>
+          <w:sz w:val="24"/>
+          <w:lang w:val="en-US"/>
+        </w:rPr>
+        <w:tab/>
+      </w:r>
+      <w:r>
+        <w:rPr>
+          <w:sz w:val="24"/>
+          <w:lang w:val="en-US"/>
+        </w:rPr>
+        <w:tab/>
+      </w:r>
+    </w:p>
+    <w:p>
+      <w:pPr>
+        <w:ind w:left="720"/>
+        <w:rPr>
+          <w:rFonts w:ascii="Source Sans Pro" w:hAnsi="Source Sans Pro"/>
+          <w:sz w:val="20"/>
+          <w:lang w:val="en-US"/>
+        </w:rPr>
+        <w:sectPr>
+          <w:pgSz w:w="11906" w:h="16838"/>
+          <w:pgMar w:top="720" w:right="720" w:bottom="720" w:left="720" w:header="708" w:footer="708" w:gutter="0"/>
+          <w:cols w:space="708"/>
+          <w:docGrid w:linePitch="360"/>
+        </w:sectPr>
+      </w:pPr>
+    </w:p>
+    <w:p>
+      <w:pPr>
+        <w:tabs>
+          <w:tab w:val="left" w:pos="1440"/>
+          <w:tab w:val="left" w:pos="2160"/>
+          <w:tab w:val="left" w:pos="2880"/>
+          <w:tab w:val="left" w:pos="3600"/>
+          <w:tab w:val="left" w:pos="4320"/>
+          <w:tab w:val="left" w:pos="6300"/>
+        </w:tabs>
+        <w:rPr>
+          <w:rFonts w:ascii="Arial" w:hAnsi="Arial" w:cs="Arial"/>
+          <w:sz w:val="20"/>
+          <w:lang w:val="en-US"/>
+        </w:rPr>
+      </w:pPr>
+      <w:r>
+        <w:rPr>
+          <w:rFonts w:ascii="Arial" w:hAnsi="Arial" w:cs="Arial"/>
+          <w:noProof/>
+          <w:sz w:val="20"/>
+          <w:lang w:val="en-US"/>
+        </w:rPr>
+        <mc:AlternateContent>
+          <mc:Choice Requires="wps">
+            <w:drawing>
+              <wp:anchor distT="45720" distB="45720" distL="114300" distR="114300" simplePos="0" relativeHeight="251682816" behindDoc="0" locked="0" layoutInCell="1" allowOverlap="1">
+                <wp:simplePos x="0" y="0"/>
+                <wp:positionH relativeFrom="column">
+                  <wp:posOffset>1398261</wp:posOffset>
+                </wp:positionH>
+                <wp:positionV relativeFrom="paragraph">
+                  <wp:posOffset>22064</wp:posOffset>
+                </wp:positionV>
+                <wp:extent cx="1193800" cy="349885"/>
+                <wp:effectExtent l="0" t="0" r="0" b="0"/>
+                <wp:wrapSquare wrapText="bothSides"/>
+                <wp:docPr id="8" name="Text Box 2"/>
+                <wp:cNvGraphicFramePr>
+                  <a:graphicFrameLocks xmlns:a="http://schemas.openxmlformats.org/drawingml/2006/main"/>
+                </wp:cNvGraphicFramePr>
+                <a:graphic xmlns:a="http://schemas.openxmlformats.org/drawingml/2006/main">
+                  <a:graphicData uri="http://schemas.microsoft.com/office/word/2010/wordprocessingShape">
+                    <wps:wsp>
+                      <wps:cNvSpPr txBox="1">
+                        <a:spLocks noChangeArrowheads="1"/>
+                      </wps:cNvSpPr>
+                      <wps:spPr bwMode="auto">
+                        <a:xfrm>
+                          <a:off x="0" y="0"/>
+                          <a:ext cx="1193800" cy="349885"/>
+                        </a:xfrm>
+                        <a:prstGeom prst="rect">
+                          <a:avLst/>
+                        </a:prstGeom>
+                        <a:noFill/>
+                        <a:ln w="9525">
+                          <a:noFill/>
+                          <a:miter lim="800000"/>
+                          <a:headEnd/>
+                          <a:tailEnd/>
+                        </a:ln>
+                      </wps:spPr>
+                      <wps:txbx>
+                        <w:txbxContent>
+                          <w:p>
+                            <w:proofErr w:type="gramStart"/>
+                            <w:r>
+                              <w:rPr>
+                                <w:b/>
+                                <w:lang w:val="en-US"/>
+                              </w:rPr>
+                              <w:t>{{</w:t>
+                            </w:r>
+                            <w:r>
+                              <w:rPr>
+                                <w:b/>
+                                <w:lang w:val="en-US"/>
+                              </w:rPr>
+                              <w:t xml:space="preserve"> </w:t>
+                            </w:r>
+                            <w:r>
+                              <w:rPr>
+                                <w:b/>
+                                <w:lang w:val="en-US"/>
+                              </w:rPr>
+                              <w:t>sap</w:t>
+                            </w:r>
+                            <w:proofErr w:type="gramEnd"/>
+                            <w:r>
+                              <w:rPr>
+                                <w:b/>
+                                <w:lang w:val="en-US"/>
+                              </w:rPr>
+                              <w:t>_no }}</w:t>
+                            </w:r>
+                          </w:p>
+                        </w:txbxContent>
+                      </wps:txbx>
+                      <wps:bodyPr rot="0" vert="horz" wrap="square" lIns="91440" tIns="45720" rIns="91440" bIns="45720" anchor="t" anchorCtr="0">
+                        <a:noAutofit/>
+                      </wps:bodyPr>
+                    </wps:wsp>
+                  </a:graphicData>
+                </a:graphic>
+                <wp14:sizeRelH relativeFrom="margin">
+                  <wp14:pctWidth>0</wp14:pctWidth>
+                </wp14:sizeRelH>
+                <wp14:sizeRelV relativeFrom="margin">
+                  <wp14:pctHeight>0</wp14:pctHeight>
+                </wp14:sizeRelV>
+              </wp:anchor>
+            </w:drawing>
+          </mc:Choice>
+          <mc:Fallback>
+            <w:pict>
+              <v:shape id="Text Box 2" o:spid="_x0000_s1027" type="#_x0000_t202" style="position:absolute;margin-left:110.1pt;margin-top:1.75pt;width:94pt;height:27.55pt;z-index:251682816;visibility:visible;mso-wrap-style:square;mso-width-percent:0;mso-height-percent:0;mso-wrap-distance-left:9pt;mso-wrap-distance-top:3.6pt;mso-wrap-distance-right:9pt;mso-wrap-distance-bottom:3.6pt;mso-position-horizontal:absolute;mso-position-horizontal-relative:text;mso-position-vertical:absolute;mso-position-vertical-relative:text;mso-width-percent:0;mso-height-percent:0;mso-width-relative:margin;mso-height-relative:margin;v-text-anchor:top" o:gfxdata="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" filled="f" stroked="f">
+                <v:textbox>
+                  <w:txbxContent>
+                    <w:p>
+                      <w:proofErr w:type="gramStart"/>
+                      <w:r>
+                        <w:rPr>
+                          <w:b/>
+                          <w:lang w:val="en-US"/>
+                        </w:rPr>
+                        <w:t>{{</w:t>
+                      </w:r>
+                      <w:r>
+                        <w:rPr>
+                          <w:b/>
+                          <w:lang w:val="en-US"/>
+                        </w:rPr>
+                        <w:t xml:space="preserve"> </w:t>
+                      </w:r>
+                      <w:r>
+                        <w:rPr>
+                          <w:b/>
+                          <w:lang w:val="en-US"/>
+                        </w:rPr>
+                        <w:t>sap</w:t>
+                      </w:r>
+                      <w:proofErr w:type="gramEnd"/>
+                      <w:r>
+                        <w:rPr>
+                          <w:b/>
+                          <w:lang w:val="en-US"/>
+                        </w:rPr>
+                        <w:t>_no }}</w:t>
+                      </w:r>
+                    </w:p>
+                  </w:txbxContent>
+                </v:textbox>
+                <w10:wrap type="square"/>
+              </v:shape>
+            </w:pict>
+          </mc:Fallback>
+        </mc:AlternateContent>
+      </w:r>
       <w:r>
         <w:rPr>
           <w:noProof/>
@@ -112,12 +426,12 @@
               <wp:anchor distT="0" distB="0" distL="114300" distR="114300" simplePos="0" relativeHeight="251666432" behindDoc="0" locked="0" layoutInCell="1" allowOverlap="1" wp14:anchorId="67F3E9DD" wp14:editId="135FC13E">
                 <wp:simplePos x="0" y="0"/>
                 <wp:positionH relativeFrom="column">
-                  <wp:posOffset>4114800</wp:posOffset>
+                  <wp:posOffset>3772535</wp:posOffset>
                 </wp:positionH>
                 <wp:positionV relativeFrom="page">
-                  <wp:posOffset>1256306</wp:posOffset>
+                  <wp:posOffset>1368425</wp:posOffset>
                 </wp:positionV>
-                <wp:extent cx="1724660" cy="343894"/>
+                <wp:extent cx="1724660" cy="343535"/>
                 <wp:effectExtent l="0" t="0" r="27940" b="18415"/>
                 <wp:wrapNone/>
                 <wp:docPr id="1001" name="Rectangle 3"/>
@@ -129,7 +443,7 @@
                       <wps:spPr>
                         <a:xfrm>
                           <a:off x="0" y="0"/>
-                          <a:ext cx="1724660" cy="343894"/>
+                          <a:ext cx="1724660" cy="343535"/>
                         </a:xfrm>
                         <a:prstGeom prst="rect">
                           <a:avLst/>
@@ -139,7 +453,7 @@
                           <a:solidFill>
                             <a:schemeClr val="tx1"/>
                           </a:solidFill>
-                          <a:prstDash val="sysDot"/>
+                          <a:prstDash val="solid"/>
                         </a:ln>
                       </wps:spPr>
                       <wps:style>
@@ -178,147 +492,88 @@
           </mc:Choice>
           <mc:Fallback>
             <w:pict>
-              <v:rect w14:anchorId="14990AE3" id="Rectangle 3" o:spid="_x0000_s1026" style="position:absolute;margin-left:324pt;margin-top:98.9pt;width:135.8pt;height:27.1pt;z-index:251666432;visibility:visible;mso-wrap-style:square;mso-width-percent:0;mso-height-percent:0;mso-wrap-distance-left:9pt;mso-wrap-distance-top:0;mso-wrap-distance-right:9pt;mso-wrap-distance-bottom:0;mso-position-horizontal:absolute;mso-position-horizontal-relative:text;mso-position-vertical:absolute;mso-position-vertical-relative:page;mso-width-percent:0;mso-height-percent:0;mso-width-relative:margin;mso-height-relative:margin;v-text-anchor:middle" o:gfxdata="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" filled="f" strokecolor="black [3213]" strokeweight="1pt">
-                <v:stroke dashstyle="1 1"/>
+              <v:rect w14:anchorId="46C2B04B" id="Rectangle 3" o:spid="_x0000_s1026" style="position:absolute;margin-left:297.05pt;margin-top:107.75pt;width:135.8pt;height:27.05pt;z-index:251666432;visibility:visible;mso-wrap-style:square;mso-width-percent:0;mso-height-percent:0;mso-wrap-distance-left:9pt;mso-wrap-distance-top:0;mso-wrap-distance-right:9pt;mso-wrap-distance-bottom:0;mso-position-horizontal:absolute;mso-position-horizontal-relative:text;mso-position-vertical:absolute;mso-position-vertical-relative:page;mso-width-percent:0;mso-height-percent:0;mso-width-relative:margin;mso-height-relative:margin;v-text-anchor:middle" o:gfxdata="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" filled="f" strokecolor="black [3213]" strokeweight="1pt">
                 <w10:wrap anchory="page"/>
               </v:rect>
             </w:pict>
           </mc:Fallback>
         </mc:AlternateContent>
       </w:r>
-    </w:p>
-    <w:p>
-      <w:pPr>
-        <w:ind w:left="720"/>
-        <w:rPr>
-          <w:rFonts w:ascii="Source Sans Pro" w:hAnsi="Source Sans Pro"/>
-          <w:sz w:val="20"/>
-          <w:lang w:val="en-US"/>
-        </w:rPr>
-        <w:sectPr>
-          <w:pgSz w:w="11906" w:h="16838"/>
-          <w:pgMar w:top="720" w:right="720" w:bottom="720" w:left="720" w:header="708" w:footer="708" w:gutter="0"/>
-          <w:cols w:space="708"/>
-          <w:docGrid w:linePitch="360"/>
-        </w:sectPr>
-      </w:pPr>
-    </w:p>
-    <w:p>
-      <w:pPr>
-        <w:tabs>
-          <w:tab w:val="left" w:pos="720"/>
-          <w:tab w:val="left" w:pos="1440"/>
-          <w:tab w:val="left" w:pos="2160"/>
-          <w:tab w:val="left" w:pos="2880"/>
-          <w:tab w:val="left" w:pos="3600"/>
-          <w:tab w:val="left" w:pos="4320"/>
-          <w:tab w:val="left" w:pos="6300"/>
-        </w:tabs>
-        <w:ind w:left="720"/>
-        <w:rPr>
-          <w:rFonts w:ascii="Arial" w:hAnsi="Arial" w:cs="Arial"/>
-          <w:sz w:val="20"/>
-          <w:lang w:val="en-US"/>
-        </w:rPr>
-      </w:pPr>
-      <w:r>
-        <w:rPr>
-          <w:rFonts w:ascii="Arial" w:hAnsi="Arial" w:cs="Arial"/>
-          <w:sz w:val="20"/>
-          <w:lang w:val="en-US"/>
-        </w:rPr>
-        <w:t>SAP WEIGHMENT NO</w:t>
-      </w:r>
-      <w:r>
-        <w:rPr>
-          <w:rFonts w:ascii="Arial" w:hAnsi="Arial" w:cs="Arial"/>
-          <w:sz w:val="20"/>
-          <w:lang w:val="en-US"/>
-        </w:rPr>
-        <w:t>.</w:t>
-      </w:r>
-      <w:r>
-        <w:rPr>
-          <w:rFonts w:ascii="Arial" w:hAnsi="Arial" w:cs="Arial"/>
-          <w:sz w:val="20"/>
-          <w:lang w:val="en-US"/>
-        </w:rPr>
-        <w:t xml:space="preserve">: </w:t>
+      <w:r>
+        <w:rPr>
+          <w:rFonts w:ascii="Arial" w:hAnsi="Arial" w:cs="Arial"/>
+          <w:sz w:val="20"/>
+          <w:lang w:val="en-US"/>
+        </w:rPr>
+        <w:t xml:space="preserve"> </w:t>
       </w:r>
       <w:bookmarkStart w:id="0" w:name="_Hlk166018722"/>
       <w:r>
         <w:rPr>
           <w:rFonts w:ascii="Arial" w:hAnsi="Arial" w:cs="Arial"/>
-          <w:b/>
-          <w:sz w:val="20"/>
-          <w:lang w:val="en-US"/>
-        </w:rPr>
-        <w:t xml:space="preserve">{{ </w:t>
-      </w:r>
+          <w:sz w:val="20"/>
+          <w:lang w:val="en-US"/>
+        </w:rPr>
+        <w:tab/>
+      </w:r>
+      <w:r>
+        <w:rPr>
+          <w:rFonts w:ascii="Arial" w:hAnsi="Arial" w:cs="Arial"/>
+          <w:sz w:val="20"/>
+          <w:lang w:val="en-US"/>
+        </w:rPr>
+        <w:tab/>
+      </w:r>
+      <w:bookmarkEnd w:id="0"/>
+      <w:r>
+        <w:rPr>
+          <w:rFonts w:ascii="Arial" w:hAnsi="Arial" w:cs="Arial"/>
+          <w:sz w:val="20"/>
+          <w:lang w:val="en-US"/>
+        </w:rPr>
+        <w:t xml:space="preserve">            </w:t>
+      </w:r>
+      <w:r>
+        <w:rPr>
+          <w:rFonts w:ascii="Arial" w:hAnsi="Arial" w:cs="Arial"/>
+          <w:sz w:val="20"/>
+          <w:lang w:val="en-US"/>
+        </w:rPr>
+        <w:t xml:space="preserve">               </w:t>
+      </w:r>
+      <w:r>
+        <w:rPr>
+          <w:rFonts w:ascii="Arial" w:hAnsi="Arial" w:cs="Arial"/>
+          <w:sz w:val="20"/>
+          <w:lang w:val="en-US"/>
+        </w:rPr>
+        <w:t xml:space="preserve"> </w:t>
+      </w:r>
+      <w:bookmarkStart w:id="1" w:name="_Hlk166078562"/>
       <w:proofErr w:type="spellStart"/>
       <w:r>
         <w:rPr>
           <w:rFonts w:ascii="Arial" w:hAnsi="Arial" w:cs="Arial"/>
-          <w:b/>
-          <w:sz w:val="20"/>
-          <w:lang w:val="en-US"/>
-        </w:rPr>
-        <w:t>sap_no</w:t>
-      </w:r>
+          <w:color w:val="FFFFFF" w:themeColor="background1"/>
+          <w:sz w:val="10"/>
+          <w:lang w:val="en-US"/>
+        </w:rPr>
+        <w:t>sapnobarcode</w:t>
+      </w:r>
+      <w:bookmarkStart w:id="2" w:name="_Hlk166076618"/>
       <w:proofErr w:type="spellEnd"/>
       <w:r>
         <w:rPr>
           <w:rFonts w:ascii="Arial" w:hAnsi="Arial" w:cs="Arial"/>
-          <w:b/>
-          <w:sz w:val="20"/>
-          <w:lang w:val="en-US"/>
-        </w:rPr>
-        <w:t xml:space="preserve"> }}</w:t>
-      </w:r>
-      <w:bookmarkEnd w:id="0"/>
-      <w:r>
-        <w:rPr>
-          <w:rFonts w:ascii="Arial" w:hAnsi="Arial" w:cs="Arial"/>
-          <w:sz w:val="20"/>
-          <w:lang w:val="en-US"/>
-        </w:rPr>
-        <w:tab/>
-      </w:r>
-      <w:r>
-        <w:rPr>
-          <w:rFonts w:ascii="Arial" w:hAnsi="Arial" w:cs="Arial"/>
-          <w:sz w:val="20"/>
-          <w:lang w:val="en-US"/>
-        </w:rPr>
-        <w:t xml:space="preserve">                      </w:t>
-      </w:r>
-      <w:r>
-        <w:rPr>
-          <w:rFonts w:ascii="Arial" w:hAnsi="Arial" w:cs="Arial"/>
-          <w:sz w:val="20"/>
+          <w:color w:val="FFFFFF" w:themeColor="background1"/>
+          <w:sz w:val="14"/>
+          <w:szCs w:val="20"/>
           <w:lang w:val="en-US"/>
         </w:rPr>
         <w:t xml:space="preserve"> </w:t>
       </w:r>
-      <w:r>
-        <w:rPr>
-          <w:rFonts w:ascii="Arial" w:hAnsi="Arial" w:cs="Arial"/>
-          <w:sz w:val="20"/>
-          <w:lang w:val="en-US"/>
-        </w:rPr>
-        <w:t xml:space="preserve">         </w:t>
-      </w:r>
-      <w:proofErr w:type="spellStart"/>
-      <w:r>
-        <w:rPr>
-          <w:rFonts w:ascii="Arial" w:hAnsi="Arial" w:cs="Arial"/>
-          <w:color w:val="FFFFFF" w:themeColor="background1"/>
-          <w:szCs w:val="20"/>
-          <w:lang w:val="en-US"/>
-        </w:rPr>
-        <w:t>sapnobarcode</w:t>
-      </w:r>
-      <w:proofErr w:type="spellEnd"/>
+      <w:bookmarkEnd w:id="1"/>
+      <w:bookmarkEnd w:id="2"/>
     </w:p>
     <w:p>
       <w:pPr>
@@ -331,21 +586,270 @@
           <w:tab w:val="left" w:pos="4320"/>
           <w:tab w:val="left" w:pos="6550"/>
         </w:tabs>
-        <w:ind w:left="720"/>
-        <w:rPr>
-          <w:rFonts w:ascii="Arial" w:hAnsi="Arial" w:cs="Arial"/>
-          <w:b/>
-          <w:sz w:val="20"/>
-          <w:lang w:val="en-US"/>
-        </w:rPr>
-        <w:sectPr>
-          <w:type w:val="continuous"/>
-          <w:pgSz w:w="11906" w:h="16838"/>
-          <w:pgMar w:top="720" w:right="720" w:bottom="720" w:left="720" w:header="708" w:footer="708" w:gutter="0"/>
-          <w:cols w:space="708"/>
-          <w:docGrid w:linePitch="360"/>
-        </w:sectPr>
+        <w:ind w:left="720" w:hanging="720"/>
+        <w:rPr>
+          <w:rFonts w:ascii="Arial" w:hAnsi="Arial" w:cs="Arial"/>
+          <w:sz w:val="20"/>
+          <w:lang w:val="en-US"/>
+        </w:rPr>
       </w:pPr>
+      <w:r>
+        <w:rPr>
+          <w:rFonts w:ascii="Arial" w:hAnsi="Arial" w:cs="Arial"/>
+          <w:noProof/>
+          <w:sz w:val="20"/>
+          <w:lang w:val="en-US"/>
+        </w:rPr>
+        <mc:AlternateContent>
+          <mc:Choice Requires="wps">
+            <w:drawing>
+              <wp:anchor distT="45720" distB="45720" distL="114300" distR="114300" simplePos="0" relativeHeight="251684864" behindDoc="0" locked="0" layoutInCell="1" allowOverlap="1" wp14:anchorId="1E50876E" wp14:editId="12683652">
+                <wp:simplePos x="0" y="0"/>
+                <wp:positionH relativeFrom="column">
+                  <wp:posOffset>1366160</wp:posOffset>
+                </wp:positionH>
+                <wp:positionV relativeFrom="paragraph">
+                  <wp:posOffset>46033</wp:posOffset>
+                </wp:positionV>
+                <wp:extent cx="1193800" cy="349885"/>
+                <wp:effectExtent l="0" t="0" r="0" b="0"/>
+                <wp:wrapSquare wrapText="bothSides"/>
+                <wp:docPr id="9" name="Text Box 2"/>
+                <wp:cNvGraphicFramePr>
+                  <a:graphicFrameLocks xmlns:a="http://schemas.openxmlformats.org/drawingml/2006/main"/>
+                </wp:cNvGraphicFramePr>
+                <a:graphic xmlns:a="http://schemas.openxmlformats.org/drawingml/2006/main">
+                  <a:graphicData uri="http://schemas.microsoft.com/office/word/2010/wordprocessingShape">
+                    <wps:wsp>
+                      <wps:cNvSpPr txBox="1">
+                        <a:spLocks noChangeArrowheads="1"/>
+                      </wps:cNvSpPr>
+                      <wps:spPr bwMode="auto">
+                        <a:xfrm>
+                          <a:off x="0" y="0"/>
+                          <a:ext cx="1193800" cy="349885"/>
+                        </a:xfrm>
+                        <a:prstGeom prst="rect">
+                          <a:avLst/>
+                        </a:prstGeom>
+                        <a:noFill/>
+                        <a:ln w="9525">
+                          <a:noFill/>
+                          <a:miter lim="800000"/>
+                          <a:headEnd/>
+                          <a:tailEnd/>
+                        </a:ln>
+                      </wps:spPr>
+                      <wps:txbx>
+                        <w:txbxContent>
+                          <w:p>
+                            <w:proofErr w:type="gramStart"/>
+                            <w:r>
+                              <w:rPr>
+                                <w:b/>
+                                <w:lang w:val="en-US"/>
+                              </w:rPr>
+                              <w:t xml:space="preserve">{{ </w:t>
+                            </w:r>
+                            <w:proofErr w:type="spellStart"/>
+                            <w:r>
+                              <w:rPr>
+                                <w:b/>
+                                <w:lang w:val="en-US"/>
+                              </w:rPr>
+                              <w:t>vehicle</w:t>
+                            </w:r>
+                            <w:proofErr w:type="gramEnd"/>
+                            <w:r>
+                              <w:rPr>
+                                <w:b/>
+                                <w:lang w:val="en-US"/>
+                              </w:rPr>
+                              <w:t>_no</w:t>
+                            </w:r>
+                            <w:proofErr w:type="spellEnd"/>
+                            <w:r>
+                              <w:rPr>
+                                <w:b/>
+                                <w:lang w:val="en-US"/>
+                              </w:rPr>
+                              <w:t xml:space="preserve"> }}</w:t>
+                            </w:r>
+                          </w:p>
+                        </w:txbxContent>
+                      </wps:txbx>
+                      <wps:bodyPr rot="0" vert="horz" wrap="square" lIns="91440" tIns="45720" rIns="91440" bIns="45720" anchor="t" anchorCtr="0">
+                        <a:noAutofit/>
+                      </wps:bodyPr>
+                    </wps:wsp>
+                  </a:graphicData>
+                </a:graphic>
+                <wp14:sizeRelH relativeFrom="margin">
+                  <wp14:pctWidth>0</wp14:pctWidth>
+                </wp14:sizeRelH>
+                <wp14:sizeRelV relativeFrom="margin">
+                  <wp14:pctHeight>0</wp14:pctHeight>
+                </wp14:sizeRelV>
+              </wp:anchor>
+            </w:drawing>
+          </mc:Choice>
+          <mc:Fallback>
+            <w:pict>
+              <v:shape w14:anchorId="1E50876E" id="_x0000_s1028" type="#_x0000_t202" style="position:absolute;left:0;text-align:left;margin-left:107.55pt;margin-top:3.6pt;width:94pt;height:27.55pt;z-index:251684864;visibility:visible;mso-wrap-style:square;mso-width-percent:0;mso-height-percent:0;mso-wrap-distance-left:9pt;mso-wrap-distance-top:3.6pt;mso-wrap-distance-right:9pt;mso-wrap-distance-bottom:3.6pt;mso-position-horizontal:absolute;mso-position-horizontal-relative:text;mso-position-vertical:absolute;mso-position-vertical-relative:text;mso-width-percent:0;mso-height-percent:0;mso-width-relative:margin;mso-height-relative:margin;v-text-anchor:top" o:gfxdata="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" filled="f" stroked="f">
+                <v:textbox>
+                  <w:txbxContent>
+                    <w:p>
+                      <w:proofErr w:type="gramStart"/>
+                      <w:r>
+                        <w:rPr>
+                          <w:b/>
+                          <w:lang w:val="en-US"/>
+                        </w:rPr>
+                        <w:t xml:space="preserve">{{ </w:t>
+                      </w:r>
+                      <w:proofErr w:type="spellStart"/>
+                      <w:r>
+                        <w:rPr>
+                          <w:b/>
+                          <w:lang w:val="en-US"/>
+                        </w:rPr>
+                        <w:t>vehicle</w:t>
+                      </w:r>
+                      <w:proofErr w:type="gramEnd"/>
+                      <w:r>
+                        <w:rPr>
+                          <w:b/>
+                          <w:lang w:val="en-US"/>
+                        </w:rPr>
+                        <w:t>_no</w:t>
+                      </w:r>
+                      <w:proofErr w:type="spellEnd"/>
+                      <w:r>
+                        <w:rPr>
+                          <w:b/>
+                          <w:lang w:val="en-US"/>
+                        </w:rPr>
+                        <w:t xml:space="preserve"> }}</w:t>
+                      </w:r>
+                    </w:p>
+                  </w:txbxContent>
+                </v:textbox>
+                <w10:wrap type="square"/>
+              </v:shape>
+            </w:pict>
+          </mc:Fallback>
+        </mc:AlternateContent>
+      </w:r>
+      <w:r>
+        <w:rPr>
+          <w:rFonts w:ascii="Arial" w:hAnsi="Arial" w:cs="Arial"/>
+          <w:noProof/>
+          <w:sz w:val="20"/>
+          <w:lang w:val="en-US"/>
+        </w:rPr>
+        <mc:AlternateContent>
+          <mc:Choice Requires="wps">
+            <w:drawing>
+              <wp:anchor distT="45720" distB="45720" distL="114300" distR="114300" simplePos="0" relativeHeight="251680768" behindDoc="1" locked="0" layoutInCell="1" allowOverlap="1" wp14:anchorId="4313EE2A" wp14:editId="6EA4AA9B">
+                <wp:simplePos x="0" y="0"/>
+                <wp:positionH relativeFrom="column">
+                  <wp:posOffset>-74930</wp:posOffset>
+                </wp:positionH>
+                <wp:positionV relativeFrom="paragraph">
+                  <wp:posOffset>49890</wp:posOffset>
+                </wp:positionV>
+                <wp:extent cx="1205345" cy="238125"/>
+                <wp:effectExtent l="0" t="0" r="0" b="0"/>
+                <wp:wrapNone/>
+                <wp:docPr id="7" name="Text Box 7"/>
+                <wp:cNvGraphicFramePr>
+                  <a:graphicFrameLocks xmlns:a="http://schemas.openxmlformats.org/drawingml/2006/main"/>
+                </wp:cNvGraphicFramePr>
+                <a:graphic xmlns:a="http://schemas.openxmlformats.org/drawingml/2006/main">
+                  <a:graphicData uri="http://schemas.microsoft.com/office/word/2010/wordprocessingShape">
+                    <wps:wsp>
+                      <wps:cNvSpPr txBox="1">
+                        <a:spLocks noChangeArrowheads="1"/>
+                      </wps:cNvSpPr>
+                      <wps:spPr bwMode="auto">
+                        <a:xfrm>
+                          <a:off x="0" y="0"/>
+                          <a:ext cx="1205345" cy="238125"/>
+                        </a:xfrm>
+                        <a:prstGeom prst="rect">
+                          <a:avLst/>
+                        </a:prstGeom>
+                        <a:noFill/>
+                        <a:ln w="9525">
+                          <a:noFill/>
+                          <a:miter lim="800000"/>
+                          <a:headEnd/>
+                          <a:tailEnd/>
+                        </a:ln>
+                      </wps:spPr>
+                      <wps:txbx>
+                        <w:txbxContent>
+                          <w:p>
+                            <w:pPr>
+                              <w:rPr>
+                                <w:rFonts w:ascii="Arial" w:hAnsi="Arial" w:cs="Arial"/>
+                                <w:sz w:val="20"/>
+                              </w:rPr>
+                            </w:pPr>
+                            <w:r>
+                              <w:rPr>
+                                <w:rFonts w:ascii="Arial" w:hAnsi="Arial" w:cs="Arial"/>
+                                <w:sz w:val="20"/>
+                                <w:lang w:val="en-US"/>
+                              </w:rPr>
+                              <w:t xml:space="preserve">VEHICLE NO.: </w:t>
+                            </w:r>
+                          </w:p>
+                        </w:txbxContent>
+                      </wps:txbx>
+                      <wps:bodyPr rot="0" vert="horz" wrap="square" lIns="91440" tIns="45720" rIns="91440" bIns="45720" anchor="t" anchorCtr="0">
+                        <a:noAutofit/>
+                      </wps:bodyPr>
+                    </wps:wsp>
+                  </a:graphicData>
+                </a:graphic>
+                <wp14:sizeRelH relativeFrom="margin">
+                  <wp14:pctWidth>0</wp14:pctWidth>
+                </wp14:sizeRelH>
+                <wp14:sizeRelV relativeFrom="margin">
+                  <wp14:pctHeight>0</wp14:pctHeight>
+                </wp14:sizeRelV>
+              </wp:anchor>
+            </w:drawing>
+          </mc:Choice>
+          <mc:Fallback>
+            <w:pict>
+              <v:shape w14:anchorId="4313EE2A" id="Text Box 7" o:spid="_x0000_s1029" type="#_x0000_t202" style="position:absolute;left:0;text-align:left;margin-left:-5.9pt;margin-top:3.95pt;width:94.9pt;height:18.75pt;z-index:-251635712;visibility:visible;mso-wrap-style:square;mso-width-percent:0;mso-height-percent:0;mso-wrap-distance-left:9pt;mso-wrap-distance-top:3.6pt;mso-wrap-distance-right:9pt;mso-wrap-distance-bottom:3.6pt;mso-position-horizontal:absolute;mso-position-horizontal-relative:text;mso-position-vertical:absolute;mso-position-vertical-relative:text;mso-width-percent:0;mso-height-percent:0;mso-width-relative:margin;mso-height-relative:margin;v-text-anchor:top" o:gfxdata="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" filled="f" stroked="f">
+                <v:textbox>
+                  <w:txbxContent>
+                    <w:p>
+                      <w:pPr>
+                        <w:rPr>
+                          <w:rFonts w:ascii="Arial" w:hAnsi="Arial" w:cs="Arial"/>
+                          <w:sz w:val="20"/>
+                        </w:rPr>
+                      </w:pPr>
+                      <w:r>
+                        <w:rPr>
+                          <w:rFonts w:ascii="Arial" w:hAnsi="Arial" w:cs="Arial"/>
+                          <w:sz w:val="20"/>
+                          <w:lang w:val="en-US"/>
+                        </w:rPr>
+                        <w:t xml:space="preserve">VEHICLE NO.: </w:t>
+                      </w:r>
+                    </w:p>
+                  </w:txbxContent>
+                </v:textbox>
+              </v:shape>
+            </w:pict>
+          </mc:Fallback>
+        </mc:AlternateContent>
+      </w:r>
       <w:r>
         <w:rPr>
           <w:noProof/>
@@ -358,10 +862,10 @@
               <wp:anchor distT="0" distB="0" distL="114300" distR="114300" simplePos="0" relativeHeight="251665408" behindDoc="0" locked="0" layoutInCell="1" allowOverlap="1" wp14:anchorId="025F4366" wp14:editId="1BA94034">
                 <wp:simplePos x="0" y="0"/>
                 <wp:positionH relativeFrom="column">
-                  <wp:posOffset>4114800</wp:posOffset>
+                  <wp:posOffset>3769995</wp:posOffset>
                 </wp:positionH>
                 <wp:positionV relativeFrom="page">
-                  <wp:posOffset>1711960</wp:posOffset>
+                  <wp:posOffset>1825625</wp:posOffset>
                 </wp:positionV>
                 <wp:extent cx="1724660" cy="347870"/>
                 <wp:effectExtent l="0" t="0" r="27940" b="14605"/>
@@ -385,7 +889,7 @@
                           <a:solidFill>
                             <a:schemeClr val="tx1"/>
                           </a:solidFill>
-                          <a:prstDash val="sysDot"/>
+                          <a:prstDash val="solid"/>
                         </a:ln>
                       </wps:spPr>
                       <wps:style>
@@ -424,23 +928,14 @@
           </mc:Choice>
           <mc:Fallback>
             <w:pict>
-              <v:rect w14:anchorId="73034311" id="Rectangle 2" o:spid="_x0000_s1026" style="position:absolute;margin-left:324pt;margin-top:134.8pt;width:135.8pt;height:27.4pt;z-index:251665408;visibility:visible;mso-wrap-style:square;mso-width-percent:0;mso-height-percent:0;mso-wrap-distance-left:9pt;mso-wrap-distance-top:0;mso-wrap-distance-right:9pt;mso-wrap-distance-bottom:0;mso-position-horizontal:absolute;mso-position-horizontal-relative:text;mso-position-vertical:absolute;mso-position-vertical-relative:page;mso-width-percent:0;mso-height-percent:0;mso-width-relative:margin;mso-height-relative:margin;v-text-anchor:middle" o:gfxdata="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" filled="f" strokecolor="black [3213]" strokeweight="1pt">
-                <v:stroke dashstyle="1 1"/>
+              <v:rect w14:anchorId="30AE6880" id="Rectangle 2" o:spid="_x0000_s1026" style="position:absolute;margin-left:296.85pt;margin-top:143.75pt;width:135.8pt;height:27.4pt;z-index:251665408;visibility:visible;mso-wrap-style:square;mso-width-percent:0;mso-height-percent:0;mso-wrap-distance-left:9pt;mso-wrap-distance-top:0;mso-wrap-distance-right:9pt;mso-wrap-distance-bottom:0;mso-position-horizontal:absolute;mso-position-horizontal-relative:text;mso-position-vertical:absolute;mso-position-vertical-relative:page;mso-width-percent:0;mso-height-percent:0;mso-width-relative:margin;mso-height-relative:margin;v-text-anchor:middle" o:gfxdata="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" filled="f" strokecolor="black [3213]" strokeweight="1pt">
                 <w10:wrap anchory="page"/>
               </v:rect>
             </w:pict>
           </mc:Fallback>
         </mc:AlternateContent>
       </w:r>
-      <w:r>
-        <w:rPr>
-          <w:rFonts w:ascii="Arial" w:hAnsi="Arial" w:cs="Arial"/>
-          <w:sz w:val="20"/>
-          <w:lang w:val="en-US"/>
-        </w:rPr>
-        <w:t xml:space="preserve">VEHICLE NO.: </w:t>
-      </w:r>
-      <w:bookmarkStart w:id="1" w:name="_Hlk165121307"/>
+      <w:bookmarkStart w:id="3" w:name="_Hlk165121307"/>
       <w:r>
         <w:rPr>
           <w:rFonts w:ascii="Arial" w:hAnsi="Arial" w:cs="Arial"/>
@@ -457,104 +952,471 @@
         </w:rPr>
         <w:tab/>
       </w:r>
-      <w:proofErr w:type="gramStart"/>
-      <w:r>
-        <w:rPr>
-          <w:rFonts w:ascii="Arial" w:hAnsi="Arial" w:cs="Arial"/>
-          <w:b/>
-          <w:sz w:val="20"/>
-          <w:lang w:val="en-US"/>
-        </w:rPr>
-        <w:t>{</w:t>
-      </w:r>
-      <w:r>
-        <w:rPr>
-          <w:rFonts w:ascii="Arial" w:hAnsi="Arial" w:cs="Arial"/>
-          <w:b/>
-          <w:sz w:val="20"/>
-          <w:lang w:val="en-US"/>
-        </w:rPr>
-        <w:t xml:space="preserve">{ </w:t>
+      <w:r>
+        <w:rPr>
+          <w:rFonts w:ascii="Arial" w:hAnsi="Arial" w:cs="Arial"/>
+          <w:sz w:val="20"/>
+          <w:lang w:val="en-US"/>
+        </w:rPr>
+        <w:tab/>
+      </w:r>
+      <w:bookmarkEnd w:id="3"/>
+      <w:r>
+        <w:rPr>
+          <w:rFonts w:ascii="Arial" w:hAnsi="Arial" w:cs="Arial"/>
+          <w:sz w:val="20"/>
+          <w:lang w:val="en-US"/>
+        </w:rPr>
+        <w:t xml:space="preserve">                   </w:t>
+      </w:r>
+      <w:r>
+        <w:rPr>
+          <w:rFonts w:ascii="Arial" w:hAnsi="Arial" w:cs="Arial"/>
+          <w:sz w:val="20"/>
+          <w:lang w:val="en-US"/>
+        </w:rPr>
+        <w:t xml:space="preserve">       </w:t>
+      </w:r>
+      <w:r>
+        <w:rPr>
+          <w:rFonts w:ascii="Arial" w:hAnsi="Arial" w:cs="Arial"/>
+          <w:sz w:val="20"/>
+          <w:lang w:val="en-US"/>
+        </w:rPr>
+        <w:t xml:space="preserve"> </w:t>
       </w:r>
       <w:proofErr w:type="spellStart"/>
       <w:r>
         <w:rPr>
           <w:rFonts w:ascii="Arial" w:hAnsi="Arial" w:cs="Arial"/>
-          <w:b/>
-          <w:sz w:val="20"/>
-          <w:lang w:val="en-US"/>
-        </w:rPr>
-        <w:t>vehicle</w:t>
-      </w:r>
-      <w:proofErr w:type="gramEnd"/>
-      <w:r>
-        <w:rPr>
-          <w:rFonts w:ascii="Arial" w:hAnsi="Arial" w:cs="Arial"/>
-          <w:b/>
-          <w:sz w:val="20"/>
-          <w:lang w:val="en-US"/>
-        </w:rPr>
-        <w:t>_no</w:t>
+          <w:color w:val="FFFFFF" w:themeColor="background1"/>
+          <w:sz w:val="10"/>
+          <w:lang w:val="en-US"/>
+        </w:rPr>
+        <w:t>vehiclenobarcode</w:t>
       </w:r>
       <w:proofErr w:type="spellEnd"/>
-      <w:r>
-        <w:rPr>
-          <w:rFonts w:ascii="Arial" w:hAnsi="Arial" w:cs="Arial"/>
-          <w:b/>
-          <w:sz w:val="20"/>
-          <w:lang w:val="en-US"/>
-        </w:rPr>
-        <w:t xml:space="preserve"> }}</w:t>
-      </w:r>
-      <w:bookmarkEnd w:id="1"/>
-      <w:r>
-        <w:rPr>
-          <w:rFonts w:ascii="Arial" w:hAnsi="Arial" w:cs="Arial"/>
-          <w:b/>
-          <w:sz w:val="20"/>
-          <w:lang w:val="en-US"/>
-        </w:rPr>
-        <w:t xml:space="preserve">                      </w:t>
-      </w:r>
-      <w:r>
-        <w:rPr>
-          <w:rFonts w:ascii="Arial" w:hAnsi="Arial" w:cs="Arial"/>
-          <w:b/>
-          <w:sz w:val="20"/>
-          <w:lang w:val="en-US"/>
-        </w:rPr>
-        <w:t xml:space="preserve">          </w:t>
-      </w:r>
-      <w:proofErr w:type="spellStart"/>
-      <w:r>
-        <w:rPr>
-          <w:rFonts w:ascii="Arial" w:hAnsi="Arial" w:cs="Arial"/>
-          <w:color w:val="FFFFFF" w:themeColor="background1"/>
-          <w:sz w:val="20"/>
-          <w:szCs w:val="20"/>
-          <w:lang w:val="en-US"/>
-        </w:rPr>
-        <w:t>vehiclenobarcode</w:t>
-      </w:r>
-      <w:proofErr w:type="spellEnd"/>
-      <w:r>
-        <w:rPr>
-          <w:rFonts w:ascii="Arial" w:hAnsi="Arial" w:cs="Arial"/>
-          <w:color w:val="FFFFFF" w:themeColor="background1"/>
-          <w:sz w:val="20"/>
-          <w:szCs w:val="20"/>
-          <w:lang w:val="en-US"/>
-        </w:rPr>
-        <w:t xml:space="preserve"> </w:t>
-      </w:r>
     </w:p>
     <w:p>
       <w:pPr>
-        <w:ind w:right="768"/>
-        <w:rPr>
-          <w:rFonts w:ascii="Arial" w:hAnsi="Arial" w:cs="Arial"/>
-          <w:sz w:val="2"/>
-          <w:szCs w:val="4"/>
+        <w:tabs>
+          <w:tab w:val="left" w:pos="720"/>
+          <w:tab w:val="left" w:pos="1440"/>
+          <w:tab w:val="left" w:pos="2160"/>
+          <w:tab w:val="left" w:pos="2880"/>
+          <w:tab w:val="left" w:pos="3600"/>
+          <w:tab w:val="left" w:pos="4320"/>
+          <w:tab w:val="left" w:pos="6550"/>
+        </w:tabs>
+        <w:ind w:left="720"/>
+        <w:rPr>
+          <w:rFonts w:ascii="Arial" w:hAnsi="Arial" w:cs="Arial"/>
+          <w:color w:val="FFFFFF" w:themeColor="background1"/>
+          <w:sz w:val="10"/>
+          <w:lang w:val="en-US"/>
+        </w:rPr>
+      </w:pPr>
+      <w:r>
+        <w:rPr>
+          <w:rFonts w:ascii="Arial" w:hAnsi="Arial" w:cs="Arial"/>
+          <w:color w:val="FFFFFF" w:themeColor="background1"/>
+          <w:sz w:val="10"/>
+          <w:lang w:val="en-US"/>
+        </w:rPr>
+        <w:tab/>
+      </w:r>
+      <w:r>
+        <w:rPr>
+          <w:rFonts w:ascii="Arial" w:hAnsi="Arial" w:cs="Arial"/>
+          <w:color w:val="FFFFFF" w:themeColor="background1"/>
+          <w:sz w:val="10"/>
+          <w:lang w:val="en-US"/>
+        </w:rPr>
+        <w:tab/>
+        <w:t xml:space="preserve">                  </w:t>
+      </w:r>
+      <w:r>
+        <w:rPr>
+          <w:rFonts w:ascii="Arial" w:hAnsi="Arial" w:cs="Arial"/>
+          <w:color w:val="FFFFFF" w:themeColor="background1"/>
+          <w:sz w:val="10"/>
+          <w:lang w:val="en-US"/>
+        </w:rPr>
+        <w:t xml:space="preserve"> </w:t>
+      </w:r>
+      <w:r>
+        <w:rPr>
+          <w:rFonts w:ascii="Arial" w:hAnsi="Arial" w:cs="Arial"/>
+          <w:color w:val="FFFFFF" w:themeColor="background1"/>
+          <w:sz w:val="10"/>
+          <w:lang w:val="en-US"/>
+        </w:rPr>
+        <w:t xml:space="preserve">   </w:t>
+      </w:r>
+    </w:p>
+    <w:p>
+      <w:pPr>
+        <w:tabs>
+          <w:tab w:val="left" w:pos="720"/>
+          <w:tab w:val="left" w:pos="1440"/>
+          <w:tab w:val="left" w:pos="2160"/>
+          <w:tab w:val="left" w:pos="2880"/>
+          <w:tab w:val="left" w:pos="3600"/>
+          <w:tab w:val="left" w:pos="4320"/>
+          <w:tab w:val="left" w:pos="6550"/>
+        </w:tabs>
+        <w:ind w:left="720"/>
+        <w:rPr>
+          <w:rFonts w:ascii="Arial" w:hAnsi="Arial" w:cs="Arial"/>
+          <w:color w:val="FFFFFF" w:themeColor="background1"/>
+          <w:sz w:val="10"/>
+          <w:lang w:val="en-US"/>
+        </w:rPr>
+      </w:pPr>
+      <w:r>
+        <w:rPr>
+          <w:rFonts w:ascii="Arial" w:hAnsi="Arial" w:cs="Arial"/>
+          <w:color w:val="FFFFFF" w:themeColor="background1"/>
+          <w:sz w:val="10"/>
+          <w:lang w:val="en-US"/>
+        </w:rPr>
+        <w:t xml:space="preserve">               </w:t>
+      </w:r>
+      <w:r>
+        <w:rPr>
+          <w:rFonts w:ascii="Arial" w:hAnsi="Arial" w:cs="Arial"/>
+          <w:noProof/>
+          <w:sz w:val="20"/>
+          <w:lang w:val="en-US"/>
+        </w:rPr>
+        <mc:AlternateContent>
+          <mc:Choice Requires="wps">
+            <w:drawing>
+              <wp:anchor distT="45720" distB="45720" distL="114300" distR="114300" simplePos="0" relativeHeight="251686912" behindDoc="0" locked="0" layoutInCell="1" allowOverlap="1" wp14:anchorId="4999CD6E" wp14:editId="2C6AE25C">
+                <wp:simplePos x="0" y="0"/>
+                <wp:positionH relativeFrom="column">
+                  <wp:posOffset>1341755</wp:posOffset>
+                </wp:positionH>
+                <wp:positionV relativeFrom="paragraph">
+                  <wp:posOffset>93980</wp:posOffset>
+                </wp:positionV>
+                <wp:extent cx="2543810" cy="349885"/>
+                <wp:effectExtent l="0" t="0" r="0" b="0"/>
+                <wp:wrapSquare wrapText="bothSides"/>
+                <wp:docPr id="10" name="Text Box 2"/>
+                <wp:cNvGraphicFramePr>
+                  <a:graphicFrameLocks xmlns:a="http://schemas.openxmlformats.org/drawingml/2006/main"/>
+                </wp:cNvGraphicFramePr>
+                <a:graphic xmlns:a="http://schemas.openxmlformats.org/drawingml/2006/main">
+                  <a:graphicData uri="http://schemas.microsoft.com/office/word/2010/wordprocessingShape">
+                    <wps:wsp>
+                      <wps:cNvSpPr txBox="1">
+                        <a:spLocks noChangeArrowheads="1"/>
+                      </wps:cNvSpPr>
+                      <wps:spPr bwMode="auto">
+                        <a:xfrm>
+                          <a:off x="0" y="0"/>
+                          <a:ext cx="2543810" cy="349885"/>
+                        </a:xfrm>
+                        <a:prstGeom prst="rect">
+                          <a:avLst/>
+                        </a:prstGeom>
+                        <a:noFill/>
+                        <a:ln w="9525">
+                          <a:noFill/>
+                          <a:miter lim="800000"/>
+                          <a:headEnd/>
+                          <a:tailEnd/>
+                        </a:ln>
+                      </wps:spPr>
+                      <wps:txbx>
+                        <w:txbxContent>
+                          <w:p>
+                            <w:proofErr w:type="gramStart"/>
+                            <w:r>
+                              <w:rPr>
+                                <w:b/>
+                                <w:lang w:val="en-US"/>
+                              </w:rPr>
+                              <w:t xml:space="preserve">{{ </w:t>
+                            </w:r>
+                            <w:r>
+                              <w:rPr>
+                                <w:b/>
+                                <w:lang w:val="en-US"/>
+                              </w:rPr>
+                              <w:t>product</w:t>
+                            </w:r>
+                            <w:proofErr w:type="gramEnd"/>
+                            <w:r>
+                              <w:rPr>
+                                <w:b/>
+                                <w:lang w:val="en-US"/>
+                              </w:rPr>
+                              <w:t xml:space="preserve"> }}</w:t>
+                            </w:r>
+                          </w:p>
+                        </w:txbxContent>
+                      </wps:txbx>
+                      <wps:bodyPr rot="0" vert="horz" wrap="square" lIns="91440" tIns="45720" rIns="91440" bIns="45720" anchor="t" anchorCtr="0">
+                        <a:noAutofit/>
+                      </wps:bodyPr>
+                    </wps:wsp>
+                  </a:graphicData>
+                </a:graphic>
+                <wp14:sizeRelH relativeFrom="margin">
+                  <wp14:pctWidth>0</wp14:pctWidth>
+                </wp14:sizeRelH>
+                <wp14:sizeRelV relativeFrom="margin">
+                  <wp14:pctHeight>0</wp14:pctHeight>
+                </wp14:sizeRelV>
+              </wp:anchor>
+            </w:drawing>
+          </mc:Choice>
+          <mc:Fallback>
+            <w:pict>
+              <v:shape w14:anchorId="4999CD6E" id="_x0000_s1030" type="#_x0000_t202" style="position:absolute;left:0;text-align:left;margin-left:105.65pt;margin-top:7.4pt;width:200.3pt;height:27.55pt;z-index:251686912;visibility:visible;mso-wrap-style:square;mso-width-percent:0;mso-height-percent:0;mso-wrap-distance-left:9pt;mso-wrap-distance-top:3.6pt;mso-wrap-distance-right:9pt;mso-wrap-distance-bottom:3.6pt;mso-position-horizontal:absolute;mso-position-horizontal-relative:text;mso-position-vertical:absolute;mso-position-vertical-relative:text;mso-width-percent:0;mso-height-percent:0;mso-width-relative:margin;mso-height-relative:margin;v-text-anchor:top" o:gfxdata="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" filled="f" stroked="f">
+                <v:textbox>
+                  <w:txbxContent>
+                    <w:p>
+                      <w:proofErr w:type="gramStart"/>
+                      <w:r>
+                        <w:rPr>
+                          <w:b/>
+                          <w:lang w:val="en-US"/>
+                        </w:rPr>
+                        <w:t xml:space="preserve">{{ </w:t>
+                      </w:r>
+                      <w:r>
+                        <w:rPr>
+                          <w:b/>
+                          <w:lang w:val="en-US"/>
+                        </w:rPr>
+                        <w:t>product</w:t>
+                      </w:r>
+                      <w:proofErr w:type="gramEnd"/>
+                      <w:r>
+                        <w:rPr>
+                          <w:b/>
+                          <w:lang w:val="en-US"/>
+                        </w:rPr>
+                        <w:t xml:space="preserve"> }}</w:t>
+                      </w:r>
+                    </w:p>
+                  </w:txbxContent>
+                </v:textbox>
+                <w10:wrap type="square"/>
+              </v:shape>
+            </w:pict>
+          </mc:Fallback>
+        </mc:AlternateContent>
+      </w:r>
+    </w:p>
+    <w:p>
+      <w:pPr>
+        <w:tabs>
+          <w:tab w:val="left" w:pos="720"/>
+          <w:tab w:val="left" w:pos="1440"/>
+          <w:tab w:val="left" w:pos="2160"/>
+          <w:tab w:val="left" w:pos="2880"/>
+          <w:tab w:val="left" w:pos="3600"/>
+          <w:tab w:val="left" w:pos="4320"/>
+          <w:tab w:val="left" w:pos="6550"/>
+        </w:tabs>
+        <w:rPr>
+          <w:rFonts w:ascii="Arial" w:hAnsi="Arial" w:cs="Arial"/>
+          <w:sz w:val="20"/>
+          <w:lang w:val="en-US"/>
+        </w:rPr>
+      </w:pPr>
+      <w:r>
+        <w:rPr>
+          <w:rFonts w:ascii="Arial" w:hAnsi="Arial" w:cs="Arial"/>
+          <w:noProof/>
+          <w:sz w:val="20"/>
+          <w:lang w:val="en-US"/>
+        </w:rPr>
+        <mc:AlternateContent>
+          <mc:Choice Requires="wps">
+            <w:drawing>
+              <wp:anchor distT="45720" distB="45720" distL="114300" distR="114300" simplePos="0" relativeHeight="251688960" behindDoc="0" locked="0" layoutInCell="1" allowOverlap="1" wp14:anchorId="4999CD6E" wp14:editId="2C6AE25C">
+                <wp:simplePos x="0" y="0"/>
+                <wp:positionH relativeFrom="column">
+                  <wp:posOffset>1363671</wp:posOffset>
+                </wp:positionH>
+                <wp:positionV relativeFrom="paragraph">
+                  <wp:posOffset>256738</wp:posOffset>
+                </wp:positionV>
+                <wp:extent cx="1193800" cy="349885"/>
+                <wp:effectExtent l="0" t="0" r="0" b="0"/>
+                <wp:wrapSquare wrapText="bothSides"/>
+                <wp:docPr id="11" name="Text Box 2"/>
+                <wp:cNvGraphicFramePr>
+                  <a:graphicFrameLocks xmlns:a="http://schemas.openxmlformats.org/drawingml/2006/main"/>
+                </wp:cNvGraphicFramePr>
+                <a:graphic xmlns:a="http://schemas.openxmlformats.org/drawingml/2006/main">
+                  <a:graphicData uri="http://schemas.microsoft.com/office/word/2010/wordprocessingShape">
+                    <wps:wsp>
+                      <wps:cNvSpPr txBox="1">
+                        <a:spLocks noChangeArrowheads="1"/>
+                      </wps:cNvSpPr>
+                      <wps:spPr bwMode="auto">
+                        <a:xfrm>
+                          <a:off x="0" y="0"/>
+                          <a:ext cx="1193800" cy="349885"/>
+                        </a:xfrm>
+                        <a:prstGeom prst="rect">
+                          <a:avLst/>
+                        </a:prstGeom>
+                        <a:noFill/>
+                        <a:ln w="9525">
+                          <a:noFill/>
+                          <a:miter lim="800000"/>
+                          <a:headEnd/>
+                          <a:tailEnd/>
+                        </a:ln>
+                      </wps:spPr>
+                      <wps:txbx>
+                        <w:txbxContent>
+                          <w:p>
+                            <w:proofErr w:type="gramStart"/>
+                            <w:r>
+                              <w:rPr>
+                                <w:b/>
+                                <w:lang w:val="en-US"/>
+                              </w:rPr>
+                              <w:t xml:space="preserve">{{ </w:t>
+                            </w:r>
+                            <w:proofErr w:type="spellStart"/>
+                            <w:r>
+                              <w:rPr>
+                                <w:b/>
+                                <w:lang w:val="en-US"/>
+                              </w:rPr>
+                              <w:t>po</w:t>
+                            </w:r>
+                            <w:proofErr w:type="gramEnd"/>
+                            <w:r>
+                              <w:rPr>
+                                <w:b/>
+                                <w:lang w:val="en-US"/>
+                              </w:rPr>
+                              <w:t>_no</w:t>
+                            </w:r>
+                            <w:proofErr w:type="spellEnd"/>
+                            <w:r>
+                              <w:rPr>
+                                <w:b/>
+                                <w:lang w:val="en-US"/>
+                              </w:rPr>
+                              <w:t xml:space="preserve"> }}</w:t>
+                            </w:r>
+                          </w:p>
+                        </w:txbxContent>
+                      </wps:txbx>
+                      <wps:bodyPr rot="0" vert="horz" wrap="square" lIns="91440" tIns="45720" rIns="91440" bIns="45720" anchor="t" anchorCtr="0">
+                        <a:noAutofit/>
+                      </wps:bodyPr>
+                    </wps:wsp>
+                  </a:graphicData>
+                </a:graphic>
+                <wp14:sizeRelH relativeFrom="margin">
+                  <wp14:pctWidth>0</wp14:pctWidth>
+                </wp14:sizeRelH>
+                <wp14:sizeRelV relativeFrom="margin">
+                  <wp14:pctHeight>0</wp14:pctHeight>
+                </wp14:sizeRelV>
+              </wp:anchor>
+            </w:drawing>
+          </mc:Choice>
+          <mc:Fallback>
+            <w:pict>
+              <v:shape w14:anchorId="4999CD6E" id="_x0000_s1031" type="#_x0000_t202" style="position:absolute;margin-left:107.4pt;margin-top:20.2pt;width:94pt;height:27.55pt;z-index:251688960;visibility:visible;mso-wrap-style:square;mso-width-percent:0;mso-height-percent:0;mso-wrap-distance-left:9pt;mso-wrap-distance-top:3.6pt;mso-wrap-distance-right:9pt;mso-wrap-distance-bottom:3.6pt;mso-position-horizontal:absolute;mso-position-horizontal-relative:text;mso-position-vertical:absolute;mso-position-vertical-relative:text;mso-width-percent:0;mso-height-percent:0;mso-width-relative:margin;mso-height-relative:margin;v-text-anchor:top" o:gfxdata="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" filled="f" stroked="f">
+                <v:textbox>
+                  <w:txbxContent>
+                    <w:p>
+                      <w:proofErr w:type="gramStart"/>
+                      <w:r>
+                        <w:rPr>
+                          <w:b/>
+                          <w:lang w:val="en-US"/>
+                        </w:rPr>
+                        <w:t xml:space="preserve">{{ </w:t>
+                      </w:r>
+                      <w:proofErr w:type="spellStart"/>
+                      <w:r>
+                        <w:rPr>
+                          <w:b/>
+                          <w:lang w:val="en-US"/>
+                        </w:rPr>
+                        <w:t>po</w:t>
+                      </w:r>
+                      <w:proofErr w:type="gramEnd"/>
+                      <w:r>
+                        <w:rPr>
+                          <w:b/>
+                          <w:lang w:val="en-US"/>
+                        </w:rPr>
+                        <w:t>_no</w:t>
+                      </w:r>
+                      <w:proofErr w:type="spellEnd"/>
+                      <w:r>
+                        <w:rPr>
+                          <w:b/>
+                          <w:lang w:val="en-US"/>
+                        </w:rPr>
+                        <w:t xml:space="preserve"> }}</w:t>
+                      </w:r>
+                    </w:p>
+                  </w:txbxContent>
+                </v:textbox>
+                <w10:wrap type="square"/>
+              </v:shape>
+            </w:pict>
+          </mc:Fallback>
+        </mc:AlternateContent>
+      </w:r>
+      <w:r>
+        <w:rPr>
+          <w:rFonts w:ascii="Arial" w:hAnsi="Arial" w:cs="Arial"/>
+          <w:sz w:val="20"/>
+          <w:lang w:val="en-US"/>
+        </w:rPr>
+        <w:t>PRODUCT:</w:t>
+      </w:r>
+      <w:r>
+        <w:rPr>
+          <w:rFonts w:ascii="Arial" w:hAnsi="Arial" w:cs="Arial"/>
+          <w:sz w:val="20"/>
+          <w:lang w:val="en-US"/>
+        </w:rPr>
+        <w:t xml:space="preserve"> </w:t>
+      </w:r>
+      <w:r>
+        <w:rPr>
+          <w:rFonts w:ascii="Arial" w:hAnsi="Arial" w:cs="Arial"/>
+          <w:sz w:val="20"/>
+          <w:lang w:val="en-US"/>
+        </w:rPr>
+        <w:tab/>
+      </w:r>
+      <w:r>
+        <w:rPr>
+          <w:rFonts w:ascii="Arial" w:hAnsi="Arial" w:cs="Arial"/>
+          <w:sz w:val="20"/>
+          <w:lang w:val="en-US"/>
+        </w:rPr>
+        <w:tab/>
+      </w:r>
+      <w:bookmarkStart w:id="4" w:name="_GoBack"/>
+      <w:bookmarkEnd w:id="4"/>
+    </w:p>
+    <w:p>
+      <w:pPr>
+        <w:spacing w:before="240"/>
+        <w:rPr>
+          <w:rFonts w:ascii="Arial" w:hAnsi="Arial" w:cs="Arial"/>
+          <w:sz w:val="20"/>
           <w:lang w:val="en-US"/>
         </w:rPr>
         <w:sectPr>
@@ -565,61 +1427,139 @@
           <w:docGrid w:linePitch="360"/>
         </w:sectPr>
       </w:pPr>
+      <w:r>
+        <w:rPr>
+          <w:rFonts w:ascii="Arial" w:hAnsi="Arial" w:cs="Arial"/>
+          <w:noProof/>
+          <w:sz w:val="20"/>
+          <w:lang w:val="en-US"/>
+        </w:rPr>
+        <mc:AlternateContent>
+          <mc:Choice Requires="wps">
+            <w:drawing>
+              <wp:anchor distT="45720" distB="45720" distL="114300" distR="114300" simplePos="0" relativeHeight="251691008" behindDoc="0" locked="0" layoutInCell="1" allowOverlap="1" wp14:anchorId="095000F8" wp14:editId="5D41EC1B">
+                <wp:simplePos x="0" y="0"/>
+                <wp:positionH relativeFrom="column">
+                  <wp:posOffset>1340485</wp:posOffset>
+                </wp:positionH>
+                <wp:positionV relativeFrom="paragraph">
+                  <wp:posOffset>266047</wp:posOffset>
+                </wp:positionV>
+                <wp:extent cx="1193800" cy="349885"/>
+                <wp:effectExtent l="0" t="0" r="0" b="0"/>
+                <wp:wrapSquare wrapText="bothSides"/>
+                <wp:docPr id="13" name="Text Box 2"/>
+                <wp:cNvGraphicFramePr>
+                  <a:graphicFrameLocks xmlns:a="http://schemas.openxmlformats.org/drawingml/2006/main"/>
+                </wp:cNvGraphicFramePr>
+                <a:graphic xmlns:a="http://schemas.openxmlformats.org/drawingml/2006/main">
+                  <a:graphicData uri="http://schemas.microsoft.com/office/word/2010/wordprocessingShape">
+                    <wps:wsp>
+                      <wps:cNvSpPr txBox="1">
+                        <a:spLocks noChangeArrowheads="1"/>
+                      </wps:cNvSpPr>
+                      <wps:spPr bwMode="auto">
+                        <a:xfrm>
+                          <a:off x="0" y="0"/>
+                          <a:ext cx="1193800" cy="349885"/>
+                        </a:xfrm>
+                        <a:prstGeom prst="rect">
+                          <a:avLst/>
+                        </a:prstGeom>
+                        <a:noFill/>
+                        <a:ln w="9525">
+                          <a:noFill/>
+                          <a:miter lim="800000"/>
+                          <a:headEnd/>
+                          <a:tailEnd/>
+                        </a:ln>
+                      </wps:spPr>
+                      <wps:txbx>
+                        <w:txbxContent>
+                          <w:p>
+                            <w:proofErr w:type="gramStart"/>
+                            <w:r>
+                              <w:rPr>
+                                <w:lang w:val="en-US"/>
+                              </w:rPr>
+                              <w:t>{{ destination</w:t>
+                            </w:r>
+                            <w:proofErr w:type="gramEnd"/>
+                            <w:r>
+                              <w:rPr>
+                                <w:lang w:val="en-US"/>
+                              </w:rPr>
+                              <w:t xml:space="preserve"> }}</w:t>
+                            </w:r>
+                          </w:p>
+                        </w:txbxContent>
+                      </wps:txbx>
+                      <wps:bodyPr rot="0" vert="horz" wrap="square" lIns="91440" tIns="45720" rIns="91440" bIns="45720" anchor="t" anchorCtr="0">
+                        <a:noAutofit/>
+                      </wps:bodyPr>
+                    </wps:wsp>
+                  </a:graphicData>
+                </a:graphic>
+                <wp14:sizeRelH relativeFrom="margin">
+                  <wp14:pctWidth>0</wp14:pctWidth>
+                </wp14:sizeRelH>
+                <wp14:sizeRelV relativeFrom="margin">
+                  <wp14:pctHeight>0</wp14:pctHeight>
+                </wp14:sizeRelV>
+              </wp:anchor>
+            </w:drawing>
+          </mc:Choice>
+          <mc:Fallback>
+            <w:pict>
+              <v:shape w14:anchorId="095000F8" id="_x0000_s1032" type="#_x0000_t202" style="position:absolute;margin-left:105.55pt;margin-top:20.95pt;width:94pt;height:27.55pt;z-index:251691008;visibility:visible;mso-wrap-style:square;mso-width-percent:0;mso-height-percent:0;mso-wrap-distance-left:9pt;mso-wrap-distance-top:3.6pt;mso-wrap-distance-right:9pt;mso-wrap-distance-bottom:3.6pt;mso-position-horizontal:absolute;mso-position-horizontal-relative:text;mso-position-vertical:absolute;mso-position-vertical-relative:text;mso-width-percent:0;mso-height-percent:0;mso-width-relative:margin;mso-height-relative:margin;v-text-anchor:top" o:gfxdata="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" filled="f" stroked="f">
+                <v:textbox>
+                  <w:txbxContent>
+                    <w:p>
+                      <w:proofErr w:type="gramStart"/>
+                      <w:r>
+                        <w:rPr>
+                          <w:lang w:val="en-US"/>
+                        </w:rPr>
+                        <w:t>{{ destination</w:t>
+                      </w:r>
+                      <w:proofErr w:type="gramEnd"/>
+                      <w:r>
+                        <w:rPr>
+                          <w:lang w:val="en-US"/>
+                        </w:rPr>
+                        <w:t xml:space="preserve"> }}</w:t>
+                      </w:r>
+                    </w:p>
+                  </w:txbxContent>
+                </v:textbox>
+                <w10:wrap type="square"/>
+              </v:shape>
+            </w:pict>
+          </mc:Fallback>
+        </mc:AlternateContent>
+      </w:r>
+      <w:r>
+        <w:rPr>
+          <w:rFonts w:ascii="Arial" w:hAnsi="Arial" w:cs="Arial"/>
+          <w:sz w:val="20"/>
+          <w:lang w:val="en-US"/>
+        </w:rPr>
+        <w:t xml:space="preserve">PO NO: </w:t>
+      </w:r>
+      <w:r>
+        <w:rPr>
+          <w:rFonts w:ascii="Arial" w:hAnsi="Arial" w:cs="Arial"/>
+          <w:sz w:val="20"/>
+          <w:lang w:val="en-US"/>
+        </w:rPr>
+        <w:tab/>
+      </w:r>
     </w:p>
     <w:p>
       <w:pPr>
-        <w:ind w:firstLine="720"/>
-        <w:rPr>
-          <w:rFonts w:ascii="Arial" w:hAnsi="Arial" w:cs="Arial"/>
-          <w:sz w:val="20"/>
-          <w:lang w:val="en-US"/>
-        </w:rPr>
-      </w:pPr>
-      <w:r>
-        <w:rPr>
-          <w:rFonts w:ascii="Arial" w:hAnsi="Arial" w:cs="Arial"/>
-          <w:sz w:val="20"/>
-          <w:lang w:val="en-US"/>
-        </w:rPr>
-        <w:t>PRODUCT:</w:t>
-      </w:r>
-      <w:r>
-        <w:rPr>
-          <w:rFonts w:ascii="Arial" w:hAnsi="Arial" w:cs="Arial"/>
-          <w:sz w:val="20"/>
-          <w:lang w:val="en-US"/>
-        </w:rPr>
-        <w:t xml:space="preserve"> </w:t>
-      </w:r>
-      <w:r>
-        <w:rPr>
-          <w:rFonts w:ascii="Arial" w:hAnsi="Arial" w:cs="Arial"/>
-          <w:sz w:val="20"/>
-          <w:lang w:val="en-US"/>
-        </w:rPr>
-        <w:tab/>
-      </w:r>
-      <w:r>
-        <w:rPr>
-          <w:rFonts w:ascii="Arial" w:hAnsi="Arial" w:cs="Arial"/>
-          <w:sz w:val="20"/>
-          <w:lang w:val="en-US"/>
-        </w:rPr>
-        <w:tab/>
-      </w:r>
-      <w:r>
-        <w:rPr>
-          <w:rFonts w:ascii="Arial" w:hAnsi="Arial" w:cs="Arial"/>
-          <w:b/>
-          <w:sz w:val="20"/>
-          <w:lang w:val="en-US"/>
-        </w:rPr>
-        <w:t>{{ product }}</w:t>
-      </w:r>
-    </w:p>
-    <w:p>
-      <w:pPr>
-        <w:ind w:left="720"/>
+        <w:spacing w:after="0"/>
+        <w:ind w:left="-709"/>
+        <w:jc w:val="both"/>
         <w:rPr>
           <w:rFonts w:ascii="Arial" w:hAnsi="Arial" w:cs="Arial"/>
           <w:sz w:val="20"/>
@@ -628,7 +1568,7 @@
         <w:sectPr>
           <w:type w:val="continuous"/>
           <w:pgSz w:w="11906" w:h="16838"/>
-          <w:pgMar w:top="720" w:right="720" w:bottom="720" w:left="720" w:header="708" w:footer="708" w:gutter="0"/>
+          <w:pgMar w:top="1440" w:right="1440" w:bottom="1440" w:left="1440" w:header="708" w:footer="708" w:gutter="0"/>
           <w:cols w:space="708"/>
           <w:docGrid w:linePitch="360"/>
         </w:sectPr>
@@ -639,7 +1579,15 @@
           <w:sz w:val="20"/>
           <w:lang w:val="en-US"/>
         </w:rPr>
-        <w:t xml:space="preserve">PO NO: </w:t>
+        <w:t>DESTINATION:</w:t>
+      </w:r>
+      <w:r>
+        <w:rPr>
+          <w:rFonts w:ascii="Arial" w:hAnsi="Arial" w:cs="Arial"/>
+          <w:sz w:val="20"/>
+          <w:lang w:val="en-US"/>
+        </w:rPr>
+        <w:t xml:space="preserve">          </w:t>
       </w:r>
       <w:r>
         <w:rPr>
@@ -655,12 +1603,12 @@
           <w:sz w:val="20"/>
           <w:lang w:val="en-US"/>
         </w:rPr>
-        <w:tab/>
-      </w:r>
-      <w:r>
-        <w:rPr>
-          <w:rFonts w:ascii="Arial" w:hAnsi="Arial" w:cs="Arial"/>
-          <w:b/>
+        <w:t xml:space="preserve">DOC NO: </w:t>
+      </w:r>
+      <w:proofErr w:type="gramStart"/>
+      <w:r>
+        <w:rPr>
+          <w:rFonts w:ascii="Arial" w:hAnsi="Arial" w:cs="Arial"/>
           <w:sz w:val="20"/>
           <w:lang w:val="en-US"/>
         </w:rPr>
@@ -670,66 +1618,60 @@
       <w:r>
         <w:rPr>
           <w:rFonts w:ascii="Arial" w:hAnsi="Arial" w:cs="Arial"/>
-          <w:b/>
-          <w:sz w:val="20"/>
-          <w:lang w:val="en-US"/>
-        </w:rPr>
-        <w:t>po_no</w:t>
+          <w:sz w:val="20"/>
+          <w:lang w:val="en-US"/>
+        </w:rPr>
+        <w:t>doc</w:t>
+      </w:r>
+      <w:proofErr w:type="gramEnd"/>
+      <w:r>
+        <w:rPr>
+          <w:rFonts w:ascii="Arial" w:hAnsi="Arial" w:cs="Arial"/>
+          <w:sz w:val="20"/>
+          <w:lang w:val="en-US"/>
+        </w:rPr>
+        <w:t>_no</w:t>
       </w:r>
       <w:proofErr w:type="spellEnd"/>
       <w:r>
         <w:rPr>
           <w:rFonts w:ascii="Arial" w:hAnsi="Arial" w:cs="Arial"/>
-          <w:b/>
-          <w:sz w:val="20"/>
-          <w:lang w:val="en-US"/>
-        </w:rPr>
-        <w:t xml:space="preserve"> }}</w:t>
+          <w:sz w:val="20"/>
+          <w:lang w:val="en-US"/>
+        </w:rPr>
+        <w:t xml:space="preserve"> </w:t>
+      </w:r>
+      <w:r>
+        <w:rPr>
+          <w:rFonts w:ascii="Arial" w:hAnsi="Arial" w:cs="Arial"/>
+          <w:sz w:val="20"/>
+          <w:lang w:val="en-US"/>
+        </w:rPr>
+        <w:t>}</w:t>
+      </w:r>
+      <w:r>
+        <w:rPr>
+          <w:rFonts w:ascii="Arial" w:hAnsi="Arial" w:cs="Arial"/>
+          <w:sz w:val="20"/>
+          <w:lang w:val="en-US"/>
+        </w:rPr>
+        <w:t>}</w:t>
       </w:r>
     </w:p>
     <w:p>
       <w:pPr>
+        <w:spacing w:before="240"/>
         <w:rPr>
           <w:rFonts w:ascii="Arial" w:hAnsi="Arial" w:cs="Arial"/>
           <w:sz w:val="20"/>
           <w:lang w:val="en-US"/>
         </w:rPr>
       </w:pPr>
-      <w:r>
-        <w:rPr>
-          <w:rFonts w:ascii="Arial" w:hAnsi="Arial" w:cs="Arial"/>
-          <w:sz w:val="20"/>
-          <w:lang w:val="en-US"/>
-        </w:rPr>
-        <w:t>DESTINATION:</w:t>
-      </w:r>
-      <w:r>
-        <w:rPr>
-          <w:rFonts w:ascii="Arial" w:hAnsi="Arial" w:cs="Arial"/>
-          <w:sz w:val="20"/>
-          <w:lang w:val="en-US"/>
-        </w:rPr>
-        <w:t xml:space="preserve"> </w:t>
-      </w:r>
-      <w:r>
-        <w:rPr>
-          <w:rFonts w:ascii="Arial" w:hAnsi="Arial" w:cs="Arial"/>
-          <w:sz w:val="20"/>
-          <w:lang w:val="en-US"/>
-        </w:rPr>
-        <w:tab/>
-      </w:r>
-      <w:r>
-        <w:rPr>
-          <w:rFonts w:ascii="Arial" w:hAnsi="Arial" w:cs="Arial"/>
-          <w:sz w:val="20"/>
-          <w:lang w:val="en-US"/>
-        </w:rPr>
-        <w:t>{{ destination }}</w:t>
-      </w:r>
     </w:p>
     <w:p>
       <w:pPr>
+        <w:spacing w:before="240" w:line="240" w:lineRule="auto"/>
+        <w:ind w:left="-851"/>
         <w:rPr>
           <w:rFonts w:ascii="Arial" w:hAnsi="Arial" w:cs="Arial"/>
           <w:sz w:val="20"/>
@@ -739,6 +1681,124 @@
       <w:r>
         <w:rPr>
           <w:rFonts w:ascii="Arial" w:hAnsi="Arial" w:cs="Arial"/>
+          <w:noProof/>
+          <w:sz w:val="20"/>
+          <w:lang w:val="en-US"/>
+        </w:rPr>
+        <mc:AlternateContent>
+          <mc:Choice Requires="wps">
+            <w:drawing>
+              <wp:anchor distT="45720" distB="45720" distL="114300" distR="114300" simplePos="0" relativeHeight="251672576" behindDoc="1" locked="0" layoutInCell="1" allowOverlap="1" wp14:anchorId="190BA725" wp14:editId="6F180138">
+                <wp:simplePos x="0" y="0"/>
+                <wp:positionH relativeFrom="column">
+                  <wp:posOffset>-572355</wp:posOffset>
+                </wp:positionH>
+                <wp:positionV relativeFrom="paragraph">
+                  <wp:posOffset>353060</wp:posOffset>
+                </wp:positionV>
+                <wp:extent cx="1205345" cy="238125"/>
+                <wp:effectExtent l="0" t="0" r="0" b="0"/>
+                <wp:wrapNone/>
+                <wp:docPr id="2" name="Text Box 2"/>
+                <wp:cNvGraphicFramePr>
+                  <a:graphicFrameLocks xmlns:a="http://schemas.openxmlformats.org/drawingml/2006/main"/>
+                </wp:cNvGraphicFramePr>
+                <a:graphic xmlns:a="http://schemas.openxmlformats.org/drawingml/2006/main">
+                  <a:graphicData uri="http://schemas.microsoft.com/office/word/2010/wordprocessingShape">
+                    <wps:wsp>
+                      <wps:cNvSpPr txBox="1">
+                        <a:spLocks noChangeArrowheads="1"/>
+                      </wps:cNvSpPr>
+                      <wps:spPr bwMode="auto">
+                        <a:xfrm>
+                          <a:off x="0" y="0"/>
+                          <a:ext cx="1205345" cy="238125"/>
+                        </a:xfrm>
+                        <a:prstGeom prst="rect">
+                          <a:avLst/>
+                        </a:prstGeom>
+                        <a:noFill/>
+                        <a:ln w="9525">
+                          <a:noFill/>
+                          <a:miter lim="800000"/>
+                          <a:headEnd/>
+                          <a:tailEnd/>
+                        </a:ln>
+                      </wps:spPr>
+                      <wps:txbx>
+                        <w:txbxContent>
+                          <w:p>
+                            <w:pPr>
+                              <w:rPr>
+                                <w:rFonts w:ascii="Arial" w:hAnsi="Arial" w:cs="Arial"/>
+                                <w:sz w:val="20"/>
+                              </w:rPr>
+                            </w:pPr>
+                            <w:r>
+                              <w:rPr>
+                                <w:rFonts w:ascii="Arial" w:hAnsi="Arial" w:cs="Arial"/>
+                                <w:sz w:val="20"/>
+                                <w:lang w:val="en-US"/>
+                              </w:rPr>
+                              <w:t xml:space="preserve">FIRST WEIGHT: </w:t>
+                            </w:r>
+                          </w:p>
+                        </w:txbxContent>
+                      </wps:txbx>
+                      <wps:bodyPr rot="0" vert="horz" wrap="square" lIns="91440" tIns="45720" rIns="91440" bIns="45720" anchor="t" anchorCtr="0">
+                        <a:noAutofit/>
+                      </wps:bodyPr>
+                    </wps:wsp>
+                  </a:graphicData>
+                </a:graphic>
+                <wp14:sizeRelH relativeFrom="margin">
+                  <wp14:pctWidth>0</wp14:pctWidth>
+                </wp14:sizeRelH>
+                <wp14:sizeRelV relativeFrom="margin">
+                  <wp14:pctHeight>0</wp14:pctHeight>
+                </wp14:sizeRelV>
+              </wp:anchor>
+            </w:drawing>
+          </mc:Choice>
+          <mc:Fallback>
+            <w:pict>
+              <v:shape w14:anchorId="190BA725" id="_x0000_s1033" type="#_x0000_t202" style="position:absolute;left:0;text-align:left;margin-left:-45.05pt;margin-top:27.8pt;width:94.9pt;height:18.75pt;z-index:-251643904;visibility:visible;mso-wrap-style:square;mso-width-percent:0;mso-height-percent:0;mso-wrap-distance-left:9pt;mso-wrap-distance-top:3.6pt;mso-wrap-distance-right:9pt;mso-wrap-distance-bottom:3.6pt;mso-position-horizontal:absolute;mso-position-horizontal-relative:text;mso-position-vertical:absolute;mso-position-vertical-relative:text;mso-width-percent:0;mso-height-percent:0;mso-width-relative:margin;mso-height-relative:margin;v-text-anchor:top" o:gfxdata="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" filled="f" stroked="f">
+                <v:textbox>
+                  <w:txbxContent>
+                    <w:p>
+                      <w:pPr>
+                        <w:rPr>
+                          <w:rFonts w:ascii="Arial" w:hAnsi="Arial" w:cs="Arial"/>
+                          <w:sz w:val="20"/>
+                        </w:rPr>
+                      </w:pPr>
+                      <w:r>
+                        <w:rPr>
+                          <w:rFonts w:ascii="Arial" w:hAnsi="Arial" w:cs="Arial"/>
+                          <w:sz w:val="20"/>
+                          <w:lang w:val="en-US"/>
+                        </w:rPr>
+                        <w:t xml:space="preserve">FIRST WEIGHT: </w:t>
+                      </w:r>
+                    </w:p>
+                  </w:txbxContent>
+                </v:textbox>
+              </v:shape>
+            </w:pict>
+          </mc:Fallback>
+        </mc:AlternateContent>
+      </w:r>
+      <w:r>
+        <w:rPr>
+          <w:rFonts w:ascii="Arial" w:hAnsi="Arial" w:cs="Arial"/>
+          <w:sz w:val="20"/>
+          <w:lang w:val="en-US"/>
+        </w:rPr>
+        <w:t xml:space="preserve"> </w:t>
+      </w:r>
+      <w:r>
+        <w:rPr>
+          <w:rFonts w:ascii="Arial" w:hAnsi="Arial" w:cs="Arial"/>
           <w:sz w:val="20"/>
           <w:lang w:val="en-US"/>
         </w:rPr>
@@ -755,14 +1815,35 @@
       <w:r>
         <w:rPr>
           <w:rFonts w:ascii="Arial" w:hAnsi="Arial" w:cs="Arial"/>
+          <w:sz w:val="20"/>
+          <w:lang w:val="en-US"/>
+        </w:rPr>
+        <w:tab/>
+      </w:r>
+      <w:proofErr w:type="gramStart"/>
+      <w:r>
+        <w:rPr>
+          <w:rFonts w:ascii="Arial" w:hAnsi="Arial" w:cs="Arial"/>
           <w:sz w:val="18"/>
           <w:lang w:val="en-US"/>
         </w:rPr>
-        <w:t>{{ transporter }}</w:t>
+        <w:t>{{ transporter</w:t>
+      </w:r>
+      <w:proofErr w:type="gramEnd"/>
+      <w:r>
+        <w:rPr>
+          <w:rFonts w:ascii="Arial" w:hAnsi="Arial" w:cs="Arial"/>
+          <w:sz w:val="18"/>
+          <w:lang w:val="en-US"/>
+        </w:rPr>
+        <w:t xml:space="preserve"> }}</w:t>
       </w:r>
     </w:p>
     <w:p>
       <w:pPr>
+        <w:spacing w:before="240" w:line="240" w:lineRule="auto"/>
+        <w:ind w:left="-709" w:right="-23"/>
+        <w:jc w:val="right"/>
         <w:rPr>
           <w:rFonts w:ascii="Arial" w:hAnsi="Arial" w:cs="Arial"/>
           <w:sz w:val="20"/>
@@ -772,23 +1853,279 @@
       <w:r>
         <w:rPr>
           <w:rFonts w:ascii="Arial" w:hAnsi="Arial" w:cs="Arial"/>
-          <w:sz w:val="20"/>
-          <w:lang w:val="en-US"/>
-        </w:rPr>
-        <w:t>FIRST WEIGHT</w:t>
-      </w:r>
-      <w:r>
-        <w:rPr>
-          <w:rFonts w:ascii="Arial" w:hAnsi="Arial" w:cs="Arial"/>
-          <w:sz w:val="20"/>
-          <w:lang w:val="en-US"/>
-        </w:rPr>
-        <w:t>:</w:t>
-      </w:r>
-      <w:r>
-        <w:rPr>
-          <w:rFonts w:ascii="Arial" w:hAnsi="Arial" w:cs="Arial"/>
-          <w:sz w:val="20"/>
+          <w:noProof/>
+          <w:sz w:val="20"/>
+          <w:lang w:val="en-US"/>
+        </w:rPr>
+        <mc:AlternateContent>
+          <mc:Choice Requires="wps">
+            <w:drawing>
+              <wp:anchor distT="45720" distB="45720" distL="114300" distR="114300" simplePos="0" relativeHeight="251674624" behindDoc="1" locked="0" layoutInCell="1" allowOverlap="1" wp14:anchorId="57FC1A6C" wp14:editId="7D8E8BC7">
+                <wp:simplePos x="0" y="0"/>
+                <wp:positionH relativeFrom="column">
+                  <wp:posOffset>-560463</wp:posOffset>
+                </wp:positionH>
+                <wp:positionV relativeFrom="paragraph">
+                  <wp:posOffset>366083</wp:posOffset>
+                </wp:positionV>
+                <wp:extent cx="1341912" cy="238125"/>
+                <wp:effectExtent l="0" t="0" r="0" b="0"/>
+                <wp:wrapNone/>
+                <wp:docPr id="3" name="Text Box 3"/>
+                <wp:cNvGraphicFramePr>
+                  <a:graphicFrameLocks xmlns:a="http://schemas.openxmlformats.org/drawingml/2006/main"/>
+                </wp:cNvGraphicFramePr>
+                <a:graphic xmlns:a="http://schemas.openxmlformats.org/drawingml/2006/main">
+                  <a:graphicData uri="http://schemas.microsoft.com/office/word/2010/wordprocessingShape">
+                    <wps:wsp>
+                      <wps:cNvSpPr txBox="1">
+                        <a:spLocks noChangeArrowheads="1"/>
+                      </wps:cNvSpPr>
+                      <wps:spPr bwMode="auto">
+                        <a:xfrm>
+                          <a:off x="0" y="0"/>
+                          <a:ext cx="1341912" cy="238125"/>
+                        </a:xfrm>
+                        <a:prstGeom prst="rect">
+                          <a:avLst/>
+                        </a:prstGeom>
+                        <a:noFill/>
+                        <a:ln w="9525">
+                          <a:noFill/>
+                          <a:miter lim="800000"/>
+                          <a:headEnd/>
+                          <a:tailEnd/>
+                        </a:ln>
+                      </wps:spPr>
+                      <wps:txbx>
+                        <w:txbxContent>
+                          <w:p>
+                            <w:pPr>
+                              <w:rPr>
+                                <w:rFonts w:ascii="Arial" w:hAnsi="Arial" w:cs="Arial"/>
+                                <w:sz w:val="20"/>
+                              </w:rPr>
+                            </w:pPr>
+                            <w:r>
+                              <w:rPr>
+                                <w:rFonts w:ascii="Arial" w:hAnsi="Arial" w:cs="Arial"/>
+                                <w:sz w:val="20"/>
+                                <w:lang w:val="en-US"/>
+                              </w:rPr>
+                              <w:t>SECOND</w:t>
+                            </w:r>
+                            <w:r>
+                              <w:rPr>
+                                <w:rFonts w:ascii="Arial" w:hAnsi="Arial" w:cs="Arial"/>
+                                <w:sz w:val="20"/>
+                                <w:lang w:val="en-US"/>
+                              </w:rPr>
+                              <w:t xml:space="preserve"> WEIGHT: </w:t>
+                            </w:r>
+                          </w:p>
+                        </w:txbxContent>
+                      </wps:txbx>
+                      <wps:bodyPr rot="0" vert="horz" wrap="square" lIns="91440" tIns="45720" rIns="91440" bIns="45720" anchor="t" anchorCtr="0">
+                        <a:noAutofit/>
+                      </wps:bodyPr>
+                    </wps:wsp>
+                  </a:graphicData>
+                </a:graphic>
+                <wp14:sizeRelH relativeFrom="margin">
+                  <wp14:pctWidth>0</wp14:pctWidth>
+                </wp14:sizeRelH>
+                <wp14:sizeRelV relativeFrom="margin">
+                  <wp14:pctHeight>0</wp14:pctHeight>
+                </wp14:sizeRelV>
+              </wp:anchor>
+            </w:drawing>
+          </mc:Choice>
+          <mc:Fallback>
+            <w:pict>
+              <v:shape w14:anchorId="57FC1A6C" id="Text Box 3" o:spid="_x0000_s1034" type="#_x0000_t202" style="position:absolute;left:0;text-align:left;margin-left:-44.15pt;margin-top:28.85pt;width:105.65pt;height:18.75pt;z-index:-251641856;visibility:visible;mso-wrap-style:square;mso-width-percent:0;mso-height-percent:0;mso-wrap-distance-left:9pt;mso-wrap-distance-top:3.6pt;mso-wrap-distance-right:9pt;mso-wrap-distance-bottom:3.6pt;mso-position-horizontal:absolute;mso-position-horizontal-relative:text;mso-position-vertical:absolute;mso-position-vertical-relative:text;mso-width-percent:0;mso-height-percent:0;mso-width-relative:margin;mso-height-relative:margin;v-text-anchor:top" o:gfxdata="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" filled="f" stroked="f">
+                <v:textbox>
+                  <w:txbxContent>
+                    <w:p>
+                      <w:pPr>
+                        <w:rPr>
+                          <w:rFonts w:ascii="Arial" w:hAnsi="Arial" w:cs="Arial"/>
+                          <w:sz w:val="20"/>
+                        </w:rPr>
+                      </w:pPr>
+                      <w:r>
+                        <w:rPr>
+                          <w:rFonts w:ascii="Arial" w:hAnsi="Arial" w:cs="Arial"/>
+                          <w:sz w:val="20"/>
+                          <w:lang w:val="en-US"/>
+                        </w:rPr>
+                        <w:t>SECOND</w:t>
+                      </w:r>
+                      <w:r>
+                        <w:rPr>
+                          <w:rFonts w:ascii="Arial" w:hAnsi="Arial" w:cs="Arial"/>
+                          <w:sz w:val="20"/>
+                          <w:lang w:val="en-US"/>
+                        </w:rPr>
+                        <w:t xml:space="preserve"> WEIGHT: </w:t>
+                      </w:r>
+                    </w:p>
+                  </w:txbxContent>
+                </v:textbox>
+              </v:shape>
+            </w:pict>
+          </mc:Fallback>
+        </mc:AlternateContent>
+      </w:r>
+      <w:r>
+        <w:rPr>
+          <w:rFonts w:ascii="Arial" w:hAnsi="Arial" w:cs="Arial"/>
+          <w:noProof/>
+          <w:sz w:val="20"/>
+          <w:lang w:val="en-US"/>
+        </w:rPr>
+        <mc:AlternateContent>
+          <mc:Choice Requires="wps">
+            <w:drawing>
+              <wp:anchor distT="45720" distB="45720" distL="114300" distR="114300" simplePos="0" relativeHeight="251668480" behindDoc="1" locked="0" layoutInCell="1" allowOverlap="1">
+                <wp:simplePos x="0" y="0"/>
+                <wp:positionH relativeFrom="column">
+                  <wp:posOffset>2038350</wp:posOffset>
+                </wp:positionH>
+                <wp:positionV relativeFrom="paragraph">
+                  <wp:posOffset>166370</wp:posOffset>
+                </wp:positionV>
+                <wp:extent cx="809625" cy="238125"/>
+                <wp:effectExtent l="0" t="0" r="0" b="0"/>
+                <wp:wrapNone/>
+                <wp:docPr id="217" name="Text Box 2"/>
+                <wp:cNvGraphicFramePr>
+                  <a:graphicFrameLocks xmlns:a="http://schemas.openxmlformats.org/drawingml/2006/main"/>
+                </wp:cNvGraphicFramePr>
+                <a:graphic xmlns:a="http://schemas.openxmlformats.org/drawingml/2006/main">
+                  <a:graphicData uri="http://schemas.microsoft.com/office/word/2010/wordprocessingShape">
+                    <wps:wsp>
+                      <wps:cNvSpPr txBox="1">
+                        <a:spLocks noChangeArrowheads="1"/>
+                      </wps:cNvSpPr>
+                      <wps:spPr bwMode="auto">
+                        <a:xfrm>
+                          <a:off x="0" y="0"/>
+                          <a:ext cx="809625" cy="238125"/>
+                        </a:xfrm>
+                        <a:prstGeom prst="rect">
+                          <a:avLst/>
+                        </a:prstGeom>
+                        <a:noFill/>
+                        <a:ln w="9525">
+                          <a:noFill/>
+                          <a:miter lim="800000"/>
+                          <a:headEnd/>
+                          <a:tailEnd/>
+                        </a:ln>
+                      </wps:spPr>
+                      <wps:txbx>
+                        <w:txbxContent>
+                          <w:p>
+                            <w:pPr>
+                              <w:rPr>
+                                <w:rFonts w:ascii="Arial" w:hAnsi="Arial" w:cs="Arial"/>
+                                <w:sz w:val="16"/>
+                              </w:rPr>
+                            </w:pPr>
+                            <w:r>
+                              <w:rPr>
+                                <w:rFonts w:ascii="Arial" w:hAnsi="Arial" w:cs="Arial"/>
+                                <w:sz w:val="16"/>
+                                <w:lang w:val="en-US"/>
+                              </w:rPr>
+                              <w:t>(WB1/RFID)</w:t>
+                            </w:r>
+                          </w:p>
+                        </w:txbxContent>
+                      </wps:txbx>
+                      <wps:bodyPr rot="0" vert="horz" wrap="square" lIns="91440" tIns="45720" rIns="91440" bIns="45720" anchor="t" anchorCtr="0">
+                        <a:noAutofit/>
+                      </wps:bodyPr>
+                    </wps:wsp>
+                  </a:graphicData>
+                </a:graphic>
+                <wp14:sizeRelH relativeFrom="margin">
+                  <wp14:pctWidth>0</wp14:pctWidth>
+                </wp14:sizeRelH>
+                <wp14:sizeRelV relativeFrom="margin">
+                  <wp14:pctHeight>0</wp14:pctHeight>
+                </wp14:sizeRelV>
+              </wp:anchor>
+            </w:drawing>
+          </mc:Choice>
+          <mc:Fallback>
+            <w:pict>
+              <v:shape id="_x0000_s1035" type="#_x0000_t202" style="position:absolute;left:0;text-align:left;margin-left:160.5pt;margin-top:13.1pt;width:63.75pt;height:18.75pt;z-index:-251648000;visibility:visible;mso-wrap-style:square;mso-width-percent:0;mso-height-percent:0;mso-wrap-distance-left:9pt;mso-wrap-distance-top:3.6pt;mso-wrap-distance-right:9pt;mso-wrap-distance-bottom:3.6pt;mso-position-horizontal:absolute;mso-position-horizontal-relative:text;mso-position-vertical:absolute;mso-position-vertical-relative:text;mso-width-percent:0;mso-height-percent:0;mso-width-relative:margin;mso-height-relative:margin;v-text-anchor:top" o:gfxdata="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" filled="f" stroked="f">
+                <v:textbox>
+                  <w:txbxContent>
+                    <w:p>
+                      <w:pPr>
+                        <w:rPr>
+                          <w:rFonts w:ascii="Arial" w:hAnsi="Arial" w:cs="Arial"/>
+                          <w:sz w:val="16"/>
+                        </w:rPr>
+                      </w:pPr>
+                      <w:r>
+                        <w:rPr>
+                          <w:rFonts w:ascii="Arial" w:hAnsi="Arial" w:cs="Arial"/>
+                          <w:sz w:val="16"/>
+                          <w:lang w:val="en-US"/>
+                        </w:rPr>
+                        <w:t>(WB1/RFID)</w:t>
+                      </w:r>
+                    </w:p>
+                  </w:txbxContent>
+                </v:textbox>
+              </v:shape>
+            </w:pict>
+          </mc:Fallback>
+        </mc:AlternateContent>
+      </w:r>
+      <w:proofErr w:type="gramStart"/>
+      <w:r>
+        <w:rPr>
+          <w:rFonts w:ascii="Arial" w:hAnsi="Arial" w:cs="Arial"/>
+          <w:b/>
+          <w:lang w:val="en-US"/>
+        </w:rPr>
+        <w:t xml:space="preserve">{{ </w:t>
+      </w:r>
+      <w:proofErr w:type="spellStart"/>
+      <w:r>
+        <w:rPr>
+          <w:rFonts w:ascii="Arial" w:hAnsi="Arial" w:cs="Arial"/>
+          <w:b/>
+          <w:lang w:val="en-US"/>
+        </w:rPr>
+        <w:t>first</w:t>
+      </w:r>
+      <w:proofErr w:type="gramEnd"/>
+      <w:r>
+        <w:rPr>
+          <w:rFonts w:ascii="Arial" w:hAnsi="Arial" w:cs="Arial"/>
+          <w:b/>
+          <w:lang w:val="en-US"/>
+        </w:rPr>
+        <w:t>_weight</w:t>
+      </w:r>
+      <w:proofErr w:type="spellEnd"/>
+      <w:r>
+        <w:rPr>
+          <w:rFonts w:ascii="Arial" w:hAnsi="Arial" w:cs="Arial"/>
+          <w:b/>
+          <w:lang w:val="en-US"/>
+        </w:rPr>
+        <w:t xml:space="preserve"> }}</w:t>
+      </w:r>
+      <w:r>
+        <w:rPr>
+          <w:rFonts w:ascii="Arial" w:hAnsi="Arial" w:cs="Arial"/>
+          <w:b/>
           <w:lang w:val="en-US"/>
         </w:rPr>
         <w:t xml:space="preserve"> </w:t>
@@ -796,56 +2133,26 @@
       <w:r>
         <w:rPr>
           <w:rFonts w:ascii="Arial" w:hAnsi="Arial" w:cs="Arial"/>
-          <w:sz w:val="20"/>
-          <w:lang w:val="en-US"/>
-        </w:rPr>
-        <w:tab/>
-      </w:r>
-      <w:r>
-        <w:rPr>
-          <w:rFonts w:ascii="Arial" w:hAnsi="Arial" w:cs="Arial"/>
-          <w:sz w:val="20"/>
-          <w:lang w:val="en-US"/>
-        </w:rPr>
-        <w:t xml:space="preserve">{{ </w:t>
-      </w:r>
-      <w:proofErr w:type="spellStart"/>
-      <w:r>
-        <w:rPr>
-          <w:rFonts w:ascii="Arial" w:hAnsi="Arial" w:cs="Arial"/>
-          <w:sz w:val="20"/>
-          <w:lang w:val="en-US"/>
-        </w:rPr>
-        <w:t>first_weight</w:t>
-      </w:r>
-      <w:proofErr w:type="spellEnd"/>
-      <w:r>
-        <w:rPr>
-          <w:rFonts w:ascii="Arial" w:hAnsi="Arial" w:cs="Arial"/>
-          <w:sz w:val="20"/>
-          <w:lang w:val="en-US"/>
-        </w:rPr>
-        <w:t xml:space="preserve"> }}</w:t>
-      </w:r>
-      <w:r>
-        <w:rPr>
-          <w:rFonts w:ascii="Arial" w:hAnsi="Arial" w:cs="Arial"/>
-          <w:sz w:val="20"/>
-          <w:lang w:val="en-US"/>
-        </w:rPr>
-        <w:t xml:space="preserve"> </w:t>
-      </w:r>
-      <w:r>
-        <w:rPr>
-          <w:rFonts w:ascii="Arial" w:hAnsi="Arial" w:cs="Arial"/>
-          <w:sz w:val="20"/>
-          <w:lang w:val="en-US"/>
-        </w:rPr>
-        <w:t>Kgs.</w:t>
+          <w:b/>
+          <w:lang w:val="en-US"/>
+        </w:rPr>
+        <w:t>Kgs</w:t>
+      </w:r>
+      <w:r>
+        <w:rPr>
+          <w:rFonts w:ascii="Arial" w:hAnsi="Arial" w:cs="Arial"/>
+          <w:b/>
+          <w:sz w:val="20"/>
+          <w:lang w:val="en-US"/>
+        </w:rPr>
+        <w:t>.</w:t>
       </w:r>
     </w:p>
     <w:p>
       <w:pPr>
+        <w:spacing w:before="240" w:line="240" w:lineRule="auto"/>
+        <w:ind w:left="-709" w:right="-23"/>
+        <w:jc w:val="right"/>
         <w:rPr>
           <w:rFonts w:ascii="Arial" w:hAnsi="Arial" w:cs="Arial"/>
           <w:sz w:val="20"/>
@@ -855,31 +2162,260 @@
       <w:r>
         <w:rPr>
           <w:rFonts w:ascii="Arial" w:hAnsi="Arial" w:cs="Arial"/>
-          <w:sz w:val="20"/>
-          <w:lang w:val="en-US"/>
-        </w:rPr>
-        <w:t xml:space="preserve">SECOND WEIGHT: </w:t>
-      </w:r>
-      <w:r>
-        <w:rPr>
-          <w:rFonts w:ascii="Arial" w:hAnsi="Arial" w:cs="Arial"/>
-          <w:sz w:val="20"/>
-          <w:lang w:val="en-US"/>
-        </w:rPr>
-        <w:t xml:space="preserve">   </w:t>
-      </w:r>
-      <w:r>
-        <w:rPr>
-          <w:rFonts w:ascii="Arial" w:hAnsi="Arial" w:cs="Arial"/>
-          <w:sz w:val="20"/>
-          <w:lang w:val="en-US"/>
-        </w:rPr>
-        <w:tab/>
-      </w:r>
-      <w:r>
-        <w:rPr>
-          <w:rFonts w:ascii="Arial" w:hAnsi="Arial" w:cs="Arial"/>
-          <w:sz w:val="20"/>
+          <w:noProof/>
+          <w:sz w:val="20"/>
+          <w:lang w:val="en-US"/>
+        </w:rPr>
+        <mc:AlternateContent>
+          <mc:Choice Requires="wps">
+            <w:drawing>
+              <wp:anchor distT="45720" distB="45720" distL="114300" distR="114300" simplePos="0" relativeHeight="251676672" behindDoc="1" locked="0" layoutInCell="1" allowOverlap="1" wp14:anchorId="57FC1A6C" wp14:editId="7D8E8BC7">
+                <wp:simplePos x="0" y="0"/>
+                <wp:positionH relativeFrom="column">
+                  <wp:posOffset>-561123</wp:posOffset>
+                </wp:positionH>
+                <wp:positionV relativeFrom="paragraph">
+                  <wp:posOffset>284638</wp:posOffset>
+                </wp:positionV>
+                <wp:extent cx="1205345" cy="238125"/>
+                <wp:effectExtent l="0" t="0" r="0" b="0"/>
+                <wp:wrapNone/>
+                <wp:docPr id="4" name="Text Box 4"/>
+                <wp:cNvGraphicFramePr>
+                  <a:graphicFrameLocks xmlns:a="http://schemas.openxmlformats.org/drawingml/2006/main"/>
+                </wp:cNvGraphicFramePr>
+                <a:graphic xmlns:a="http://schemas.openxmlformats.org/drawingml/2006/main">
+                  <a:graphicData uri="http://schemas.microsoft.com/office/word/2010/wordprocessingShape">
+                    <wps:wsp>
+                      <wps:cNvSpPr txBox="1">
+                        <a:spLocks noChangeArrowheads="1"/>
+                      </wps:cNvSpPr>
+                      <wps:spPr bwMode="auto">
+                        <a:xfrm>
+                          <a:off x="0" y="0"/>
+                          <a:ext cx="1205345" cy="238125"/>
+                        </a:xfrm>
+                        <a:prstGeom prst="rect">
+                          <a:avLst/>
+                        </a:prstGeom>
+                        <a:noFill/>
+                        <a:ln w="9525">
+                          <a:noFill/>
+                          <a:miter lim="800000"/>
+                          <a:headEnd/>
+                          <a:tailEnd/>
+                        </a:ln>
+                      </wps:spPr>
+                      <wps:txbx>
+                        <w:txbxContent>
+                          <w:p>
+                            <w:pPr>
+                              <w:rPr>
+                                <w:rFonts w:ascii="Arial" w:hAnsi="Arial" w:cs="Arial"/>
+                                <w:sz w:val="20"/>
+                              </w:rPr>
+                            </w:pPr>
+                            <w:r>
+                              <w:rPr>
+                                <w:rFonts w:ascii="Arial" w:hAnsi="Arial" w:cs="Arial"/>
+                                <w:sz w:val="20"/>
+                                <w:lang w:val="en-US"/>
+                              </w:rPr>
+                              <w:t>NET</w:t>
+                            </w:r>
+                            <w:r>
+                              <w:rPr>
+                                <w:rFonts w:ascii="Arial" w:hAnsi="Arial" w:cs="Arial"/>
+                                <w:sz w:val="20"/>
+                                <w:lang w:val="en-US"/>
+                              </w:rPr>
+                              <w:t xml:space="preserve"> WEIGHT: </w:t>
+                            </w:r>
+                          </w:p>
+                        </w:txbxContent>
+                      </wps:txbx>
+                      <wps:bodyPr rot="0" vert="horz" wrap="square" lIns="91440" tIns="45720" rIns="91440" bIns="45720" anchor="t" anchorCtr="0">
+                        <a:noAutofit/>
+                      </wps:bodyPr>
+                    </wps:wsp>
+                  </a:graphicData>
+                </a:graphic>
+                <wp14:sizeRelH relativeFrom="margin">
+                  <wp14:pctWidth>0</wp14:pctWidth>
+                </wp14:sizeRelH>
+                <wp14:sizeRelV relativeFrom="margin">
+                  <wp14:pctHeight>0</wp14:pctHeight>
+                </wp14:sizeRelV>
+              </wp:anchor>
+            </w:drawing>
+          </mc:Choice>
+          <mc:Fallback>
+            <w:pict>
+              <v:shape w14:anchorId="57FC1A6C" id="Text Box 4" o:spid="_x0000_s1036" type="#_x0000_t202" style="position:absolute;left:0;text-align:left;margin-left:-44.2pt;margin-top:22.4pt;width:94.9pt;height:18.75pt;z-index:-251639808;visibility:visible;mso-wrap-style:square;mso-width-percent:0;mso-height-percent:0;mso-wrap-distance-left:9pt;mso-wrap-distance-top:3.6pt;mso-wrap-distance-right:9pt;mso-wrap-distance-bottom:3.6pt;mso-position-horizontal:absolute;mso-position-horizontal-relative:text;mso-position-vertical:absolute;mso-position-vertical-relative:text;mso-width-percent:0;mso-height-percent:0;mso-width-relative:margin;mso-height-relative:margin;v-text-anchor:top" o:gfxdata="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" filled="f" stroked="f">
+                <v:textbox>
+                  <w:txbxContent>
+                    <w:p>
+                      <w:pPr>
+                        <w:rPr>
+                          <w:rFonts w:ascii="Arial" w:hAnsi="Arial" w:cs="Arial"/>
+                          <w:sz w:val="20"/>
+                        </w:rPr>
+                      </w:pPr>
+                      <w:r>
+                        <w:rPr>
+                          <w:rFonts w:ascii="Arial" w:hAnsi="Arial" w:cs="Arial"/>
+                          <w:sz w:val="20"/>
+                          <w:lang w:val="en-US"/>
+                        </w:rPr>
+                        <w:t>NET</w:t>
+                      </w:r>
+                      <w:r>
+                        <w:rPr>
+                          <w:rFonts w:ascii="Arial" w:hAnsi="Arial" w:cs="Arial"/>
+                          <w:sz w:val="20"/>
+                          <w:lang w:val="en-US"/>
+                        </w:rPr>
+                        <w:t xml:space="preserve"> WEIGHT: </w:t>
+                      </w:r>
+                    </w:p>
+                  </w:txbxContent>
+                </v:textbox>
+              </v:shape>
+            </w:pict>
+          </mc:Fallback>
+        </mc:AlternateContent>
+      </w:r>
+      <w:r>
+        <w:rPr>
+          <w:rFonts w:ascii="Arial" w:hAnsi="Arial" w:cs="Arial"/>
+          <w:noProof/>
+          <w:sz w:val="20"/>
+          <w:lang w:val="en-US"/>
+        </w:rPr>
+        <mc:AlternateContent>
+          <mc:Choice Requires="wps">
+            <w:drawing>
+              <wp:anchor distT="45720" distB="45720" distL="114300" distR="114300" simplePos="0" relativeHeight="251670528" behindDoc="1" locked="0" layoutInCell="1" allowOverlap="1" wp14:anchorId="5DA8EE61" wp14:editId="34CDDE67">
+                <wp:simplePos x="0" y="0"/>
+                <wp:positionH relativeFrom="column">
+                  <wp:posOffset>2228850</wp:posOffset>
+                </wp:positionH>
+                <wp:positionV relativeFrom="paragraph">
+                  <wp:posOffset>161290</wp:posOffset>
+                </wp:positionV>
+                <wp:extent cx="571500" cy="238125"/>
+                <wp:effectExtent l="0" t="0" r="0" b="0"/>
+                <wp:wrapNone/>
+                <wp:docPr id="1" name="Text Box 2"/>
+                <wp:cNvGraphicFramePr>
+                  <a:graphicFrameLocks xmlns:a="http://schemas.openxmlformats.org/drawingml/2006/main"/>
+                </wp:cNvGraphicFramePr>
+                <a:graphic xmlns:a="http://schemas.openxmlformats.org/drawingml/2006/main">
+                  <a:graphicData uri="http://schemas.microsoft.com/office/word/2010/wordprocessingShape">
+                    <wps:wsp>
+                      <wps:cNvSpPr txBox="1">
+                        <a:spLocks noChangeArrowheads="1"/>
+                      </wps:cNvSpPr>
+                      <wps:spPr bwMode="auto">
+                        <a:xfrm>
+                          <a:off x="0" y="0"/>
+                          <a:ext cx="571500" cy="238125"/>
+                        </a:xfrm>
+                        <a:prstGeom prst="rect">
+                          <a:avLst/>
+                        </a:prstGeom>
+                        <a:noFill/>
+                        <a:ln w="9525">
+                          <a:noFill/>
+                          <a:miter lim="800000"/>
+                          <a:headEnd/>
+                          <a:tailEnd/>
+                        </a:ln>
+                      </wps:spPr>
+                      <wps:txbx>
+                        <w:txbxContent>
+                          <w:p>
+                            <w:pPr>
+                              <w:rPr>
+                                <w:rFonts w:ascii="Arial" w:hAnsi="Arial" w:cs="Arial"/>
+                                <w:sz w:val="16"/>
+                              </w:rPr>
+                            </w:pPr>
+                            <w:r>
+                              <w:rPr>
+                                <w:rFonts w:ascii="Arial" w:hAnsi="Arial" w:cs="Arial"/>
+                                <w:sz w:val="16"/>
+                                <w:lang w:val="en-US"/>
+                              </w:rPr>
+                              <w:t>(</w:t>
+                            </w:r>
+                            <w:r>
+                              <w:rPr>
+                                <w:rFonts w:ascii="Arial" w:hAnsi="Arial" w:cs="Arial"/>
+                                <w:sz w:val="16"/>
+                                <w:lang w:val="en-US"/>
+                              </w:rPr>
+                              <w:t>WB2/)</w:t>
+                            </w:r>
+                          </w:p>
+                        </w:txbxContent>
+                      </wps:txbx>
+                      <wps:bodyPr rot="0" vert="horz" wrap="square" lIns="91440" tIns="45720" rIns="91440" bIns="45720" anchor="t" anchorCtr="0">
+                        <a:noAutofit/>
+                      </wps:bodyPr>
+                    </wps:wsp>
+                  </a:graphicData>
+                </a:graphic>
+                <wp14:sizeRelH relativeFrom="margin">
+                  <wp14:pctWidth>0</wp14:pctWidth>
+                </wp14:sizeRelH>
+                <wp14:sizeRelV relativeFrom="margin">
+                  <wp14:pctHeight>0</wp14:pctHeight>
+                </wp14:sizeRelV>
+              </wp:anchor>
+            </w:drawing>
+          </mc:Choice>
+          <mc:Fallback>
+            <w:pict>
+              <v:shape w14:anchorId="5DA8EE61" id="_x0000_s1037" type="#_x0000_t202" style="position:absolute;left:0;text-align:left;margin-left:175.5pt;margin-top:12.7pt;width:45pt;height:18.75pt;z-index:-251645952;visibility:visible;mso-wrap-style:square;mso-width-percent:0;mso-height-percent:0;mso-wrap-distance-left:9pt;mso-wrap-distance-top:3.6pt;mso-wrap-distance-right:9pt;mso-wrap-distance-bottom:3.6pt;mso-position-horizontal:absolute;mso-position-horizontal-relative:text;mso-position-vertical:absolute;mso-position-vertical-relative:text;mso-width-percent:0;mso-height-percent:0;mso-width-relative:margin;mso-height-relative:margin;v-text-anchor:top" o:gfxdata="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" filled="f" stroked="f">
+                <v:textbox>
+                  <w:txbxContent>
+                    <w:p>
+                      <w:pPr>
+                        <w:rPr>
+                          <w:rFonts w:ascii="Arial" w:hAnsi="Arial" w:cs="Arial"/>
+                          <w:sz w:val="16"/>
+                        </w:rPr>
+                      </w:pPr>
+                      <w:r>
+                        <w:rPr>
+                          <w:rFonts w:ascii="Arial" w:hAnsi="Arial" w:cs="Arial"/>
+                          <w:sz w:val="16"/>
+                          <w:lang w:val="en-US"/>
+                        </w:rPr>
+                        <w:t>(</w:t>
+                      </w:r>
+                      <w:r>
+                        <w:rPr>
+                          <w:rFonts w:ascii="Arial" w:hAnsi="Arial" w:cs="Arial"/>
+                          <w:sz w:val="16"/>
+                          <w:lang w:val="en-US"/>
+                        </w:rPr>
+                        <w:t>WB2/)</w:t>
+                      </w:r>
+                    </w:p>
+                  </w:txbxContent>
+                </v:textbox>
+              </v:shape>
+            </w:pict>
+          </mc:Fallback>
+        </mc:AlternateContent>
+      </w:r>
+      <w:proofErr w:type="gramStart"/>
+      <w:r>
+        <w:rPr>
+          <w:rFonts w:ascii="Arial" w:hAnsi="Arial" w:cs="Arial"/>
+          <w:b/>
           <w:lang w:val="en-US"/>
         </w:rPr>
         <w:t xml:space="preserve">{{ </w:t>
@@ -888,16 +2424,25 @@
       <w:r>
         <w:rPr>
           <w:rFonts w:ascii="Arial" w:hAnsi="Arial" w:cs="Arial"/>
-          <w:sz w:val="20"/>
-          <w:lang w:val="en-US"/>
-        </w:rPr>
-        <w:t>sec_weight</w:t>
+          <w:b/>
+          <w:lang w:val="en-US"/>
+        </w:rPr>
+        <w:t>sec</w:t>
+      </w:r>
+      <w:proofErr w:type="gramEnd"/>
+      <w:r>
+        <w:rPr>
+          <w:rFonts w:ascii="Arial" w:hAnsi="Arial" w:cs="Arial"/>
+          <w:b/>
+          <w:lang w:val="en-US"/>
+        </w:rPr>
+        <w:t>_weight</w:t>
       </w:r>
       <w:proofErr w:type="spellEnd"/>
       <w:r>
         <w:rPr>
           <w:rFonts w:ascii="Arial" w:hAnsi="Arial" w:cs="Arial"/>
-          <w:sz w:val="20"/>
+          <w:b/>
           <w:lang w:val="en-US"/>
         </w:rPr>
         <w:t xml:space="preserve"> }}</w:t>
@@ -905,7 +2450,7 @@
       <w:r>
         <w:rPr>
           <w:rFonts w:ascii="Arial" w:hAnsi="Arial" w:cs="Arial"/>
-          <w:sz w:val="20"/>
+          <w:b/>
           <w:lang w:val="en-US"/>
         </w:rPr>
         <w:t xml:space="preserve"> </w:t>
@@ -913,7 +2458,7 @@
       <w:r>
         <w:rPr>
           <w:rFonts w:ascii="Arial" w:hAnsi="Arial" w:cs="Arial"/>
-          <w:sz w:val="20"/>
+          <w:b/>
           <w:lang w:val="en-US"/>
         </w:rPr>
         <w:t>Kgs.</w:t>
@@ -921,120 +2466,43 @@
     </w:p>
     <w:p>
       <w:pPr>
+        <w:spacing w:before="240" w:line="240" w:lineRule="auto"/>
+        <w:ind w:left="426"/>
         <w:rPr>
           <w:rFonts w:ascii="Arial" w:hAnsi="Arial" w:cs="Arial"/>
           <w:sz w:val="20"/>
           <w:lang w:val="en-US"/>
         </w:rPr>
       </w:pPr>
-      <w:r>
-        <w:rPr>
-          <w:rFonts w:ascii="Arial" w:hAnsi="Arial" w:cs="Arial"/>
-          <w:sz w:val="20"/>
-          <w:lang w:val="en-US"/>
-        </w:rPr>
-        <w:t xml:space="preserve">NET WEIGHT: </w:t>
-      </w:r>
-      <w:r>
-        <w:rPr>
-          <w:rFonts w:ascii="Arial" w:hAnsi="Arial" w:cs="Arial"/>
-          <w:sz w:val="20"/>
-          <w:lang w:val="en-US"/>
-        </w:rPr>
-        <w:tab/>
-      </w:r>
-      <w:r>
-        <w:rPr>
-          <w:rFonts w:ascii="Arial" w:hAnsi="Arial" w:cs="Arial"/>
-          <w:sz w:val="20"/>
-          <w:lang w:val="en-US"/>
-        </w:rPr>
-        <w:tab/>
-      </w:r>
-      <w:r>
-        <w:rPr>
-          <w:rFonts w:ascii="Arial" w:hAnsi="Arial" w:cs="Arial"/>
-          <w:b/>
-          <w:sz w:val="20"/>
-          <w:lang w:val="en-US"/>
-        </w:rPr>
-        <w:t xml:space="preserve">{{ </w:t>
-      </w:r>
-      <w:proofErr w:type="spellStart"/>
-      <w:r>
-        <w:rPr>
-          <w:rFonts w:ascii="Arial" w:hAnsi="Arial" w:cs="Arial"/>
-          <w:b/>
-          <w:sz w:val="20"/>
-          <w:lang w:val="en-US"/>
-        </w:rPr>
-        <w:t>net_weight</w:t>
-      </w:r>
-      <w:proofErr w:type="spellEnd"/>
-      <w:r>
-        <w:rPr>
-          <w:rFonts w:ascii="Arial" w:hAnsi="Arial" w:cs="Arial"/>
-          <w:b/>
-          <w:sz w:val="20"/>
-          <w:lang w:val="en-US"/>
-        </w:rPr>
-        <w:t xml:space="preserve"> }}</w:t>
-      </w:r>
-      <w:r>
-        <w:rPr>
-          <w:rFonts w:ascii="Arial" w:hAnsi="Arial" w:cs="Arial"/>
-          <w:b/>
-          <w:sz w:val="20"/>
-          <w:lang w:val="en-US"/>
-        </w:rPr>
-        <w:t xml:space="preserve"> </w:t>
-      </w:r>
-      <w:r>
-        <w:rPr>
-          <w:rFonts w:ascii="Arial" w:hAnsi="Arial" w:cs="Arial"/>
-          <w:b/>
-          <w:sz w:val="20"/>
-          <w:lang w:val="en-US"/>
-        </w:rPr>
-        <w:t>Kgs.</w:t>
-      </w:r>
     </w:p>
     <w:p>
       <w:pPr>
+        <w:spacing w:before="240" w:line="240" w:lineRule="auto"/>
+        <w:ind w:left="426"/>
         <w:rPr>
           <w:rFonts w:ascii="Arial" w:hAnsi="Arial" w:cs="Arial"/>
           <w:sz w:val="20"/>
           <w:lang w:val="en-US"/>
         </w:rPr>
       </w:pPr>
-      <w:bookmarkStart w:id="2" w:name="_GoBack"/>
-      <w:bookmarkEnd w:id="2"/>
-      <w:r>
-        <w:rPr>
-          <w:rFonts w:ascii="Arial" w:hAnsi="Arial" w:cs="Arial"/>
-          <w:sz w:val="20"/>
-          <w:lang w:val="en-US"/>
-        </w:rPr>
-        <w:t xml:space="preserve">DOC NO: </w:t>
-      </w:r>
-      <w:r>
-        <w:rPr>
-          <w:rFonts w:ascii="Arial" w:hAnsi="Arial" w:cs="Arial"/>
-          <w:sz w:val="20"/>
-          <w:lang w:val="en-US"/>
-        </w:rPr>
-        <w:t xml:space="preserve">{{ </w:t>
-      </w:r>
-      <w:proofErr w:type="spellStart"/>
-      <w:r>
-        <w:rPr>
-          <w:rFonts w:ascii="Arial" w:hAnsi="Arial" w:cs="Arial"/>
-          <w:sz w:val="20"/>
-          <w:lang w:val="en-US"/>
-        </w:rPr>
-        <w:t>doc_no</w:t>
-      </w:r>
-      <w:proofErr w:type="spellEnd"/>
+      <w:r>
+        <w:rPr>
+          <w:rFonts w:ascii="Arial" w:hAnsi="Arial" w:cs="Arial"/>
+          <w:sz w:val="20"/>
+          <w:lang w:val="en-US"/>
+        </w:rPr>
+        <w:t xml:space="preserve">SUPPLIER: </w:t>
+      </w:r>
+      <w:proofErr w:type="gramStart"/>
+      <w:r>
+        <w:rPr>
+          <w:rFonts w:ascii="Arial" w:hAnsi="Arial" w:cs="Arial"/>
+          <w:sz w:val="20"/>
+          <w:lang w:val="en-US"/>
+        </w:rPr>
+        <w:t>{{ supplier</w:t>
+      </w:r>
+      <w:proofErr w:type="gramEnd"/>
       <w:r>
         <w:rPr>
           <w:rFonts w:ascii="Arial" w:hAnsi="Arial" w:cs="Arial"/>
@@ -1046,8 +2514,11 @@
     </w:p>
     <w:p>
       <w:pPr>
-        <w:rPr>
-          <w:rFonts w:ascii="Arial" w:hAnsi="Arial" w:cs="Arial"/>
+        <w:spacing w:before="240"/>
+        <w:ind w:left="426"/>
+        <w:rPr>
+          <w:rFonts w:ascii="Arial" w:hAnsi="Arial" w:cs="Arial"/>
+          <w:b/>
           <w:sz w:val="20"/>
           <w:lang w:val="en-US"/>
         </w:rPr>
@@ -1058,21 +2529,59 @@
           <w:sz w:val="20"/>
           <w:lang w:val="en-US"/>
         </w:rPr>
-        <w:t xml:space="preserve">SUPPLIER: </w:t>
+        <w:t>DATE:</w:t>
+      </w:r>
+      <w:r>
+        <w:rPr>
+          <w:rFonts w:ascii="Arial" w:hAnsi="Arial" w:cs="Arial"/>
+          <w:sz w:val="20"/>
+          <w:lang w:val="en-US"/>
+        </w:rPr>
+        <w:t xml:space="preserve"> </w:t>
+      </w:r>
+      <w:r>
+        <w:rPr>
+          <w:rFonts w:ascii="Arial" w:hAnsi="Arial" w:cs="Arial"/>
+          <w:sz w:val="20"/>
+          <w:lang w:val="en-US"/>
+        </w:rPr>
+        <w:tab/>
       </w:r>
       <w:proofErr w:type="gramStart"/>
       <w:r>
         <w:rPr>
           <w:rFonts w:ascii="Arial" w:hAnsi="Arial" w:cs="Arial"/>
-          <w:sz w:val="20"/>
-          <w:lang w:val="en-US"/>
-        </w:rPr>
-        <w:t>{{ supplier</w:t>
+          <w:b/>
+          <w:sz w:val="20"/>
+          <w:lang w:val="en-US"/>
+        </w:rPr>
+        <w:t xml:space="preserve">{{ </w:t>
+      </w:r>
+      <w:proofErr w:type="spellStart"/>
+      <w:r>
+        <w:rPr>
+          <w:rFonts w:ascii="Arial" w:hAnsi="Arial" w:cs="Arial"/>
+          <w:b/>
+          <w:sz w:val="20"/>
+          <w:lang w:val="en-US"/>
+        </w:rPr>
+        <w:t>first</w:t>
       </w:r>
       <w:proofErr w:type="gramEnd"/>
       <w:r>
         <w:rPr>
           <w:rFonts w:ascii="Arial" w:hAnsi="Arial" w:cs="Arial"/>
+          <w:b/>
+          <w:sz w:val="20"/>
+          <w:lang w:val="en-US"/>
+        </w:rPr>
+        <w:t>_weight_time</w:t>
+      </w:r>
+      <w:proofErr w:type="spellEnd"/>
+      <w:r>
+        <w:rPr>
+          <w:rFonts w:ascii="Arial" w:hAnsi="Arial" w:cs="Arial"/>
+          <w:b/>
           <w:sz w:val="20"/>
           <w:lang w:val="en-US"/>
         </w:rPr>
@@ -1081,71 +2590,8 @@
     </w:p>
     <w:p>
       <w:pPr>
-        <w:rPr>
-          <w:rFonts w:ascii="Arial" w:hAnsi="Arial" w:cs="Arial"/>
-          <w:sz w:val="20"/>
-          <w:lang w:val="en-US"/>
-        </w:rPr>
-      </w:pPr>
-      <w:r>
-        <w:rPr>
-          <w:rFonts w:ascii="Arial" w:hAnsi="Arial" w:cs="Arial"/>
-          <w:sz w:val="20"/>
-          <w:lang w:val="en-US"/>
-        </w:rPr>
-        <w:t>DATE:</w:t>
-      </w:r>
-      <w:r>
-        <w:rPr>
-          <w:rFonts w:ascii="Arial" w:hAnsi="Arial" w:cs="Arial"/>
-          <w:sz w:val="20"/>
-          <w:lang w:val="en-US"/>
-        </w:rPr>
-        <w:t xml:space="preserve"> </w:t>
-      </w:r>
-      <w:proofErr w:type="gramStart"/>
-      <w:r>
-        <w:rPr>
-          <w:rFonts w:ascii="Arial" w:hAnsi="Arial" w:cs="Arial"/>
-          <w:b/>
-          <w:sz w:val="20"/>
-          <w:lang w:val="en-US"/>
-        </w:rPr>
-        <w:t xml:space="preserve">{{ </w:t>
-      </w:r>
-      <w:proofErr w:type="spellStart"/>
-      <w:r>
-        <w:rPr>
-          <w:rFonts w:ascii="Arial" w:hAnsi="Arial" w:cs="Arial"/>
-          <w:b/>
-          <w:sz w:val="20"/>
-          <w:lang w:val="en-US"/>
-        </w:rPr>
-        <w:t>first</w:t>
-      </w:r>
-      <w:proofErr w:type="gramEnd"/>
-      <w:r>
-        <w:rPr>
-          <w:rFonts w:ascii="Arial" w:hAnsi="Arial" w:cs="Arial"/>
-          <w:b/>
-          <w:sz w:val="20"/>
-          <w:lang w:val="en-US"/>
-        </w:rPr>
-        <w:t>_weight_time</w:t>
-      </w:r>
-      <w:proofErr w:type="spellEnd"/>
-      <w:r>
-        <w:rPr>
-          <w:rFonts w:ascii="Arial" w:hAnsi="Arial" w:cs="Arial"/>
-          <w:b/>
-          <w:sz w:val="20"/>
-          <w:lang w:val="en-US"/>
-        </w:rPr>
-        <w:t xml:space="preserve"> }}</w:t>
-      </w:r>
-    </w:p>
-    <w:p>
-      <w:pPr>
+        <w:spacing w:before="240"/>
+        <w:ind w:left="426"/>
         <w:rPr>
           <w:rFonts w:ascii="Arial" w:hAnsi="Arial" w:cs="Arial"/>
           <w:sz w:val="20"/>
@@ -1155,7 +2601,7 @@
           <w:type w:val="continuous"/>
           <w:pgSz w:w="11906" w:h="16838"/>
           <w:pgMar w:top="1440" w:right="1440" w:bottom="1440" w:left="1440" w:header="708" w:footer="708" w:gutter="0"/>
-          <w:cols w:num="2" w:space="708"/>
+          <w:cols w:num="2" w:space="566"/>
           <w:docGrid w:linePitch="360"/>
         </w:sectPr>
       </w:pPr>
@@ -1167,7 +2613,14 @@
         </w:rPr>
         <w:t xml:space="preserve">DATE: </w:t>
       </w:r>
-      <w:proofErr w:type="gramStart"/>
+      <w:r>
+        <w:rPr>
+          <w:rFonts w:ascii="Arial" w:hAnsi="Arial" w:cs="Arial"/>
+          <w:sz w:val="20"/>
+          <w:lang w:val="en-US"/>
+        </w:rPr>
+        <w:tab/>
+      </w:r>
       <w:r>
         <w:rPr>
           <w:rFonts w:ascii="Arial" w:hAnsi="Arial" w:cs="Arial"/>
@@ -1185,17 +2638,7 @@
           <w:sz w:val="20"/>
           <w:lang w:val="en-US"/>
         </w:rPr>
-        <w:t>sec</w:t>
-      </w:r>
-      <w:proofErr w:type="gramEnd"/>
-      <w:r>
-        <w:rPr>
-          <w:rFonts w:ascii="Arial" w:hAnsi="Arial" w:cs="Arial"/>
-          <w:b/>
-          <w:sz w:val="20"/>
-          <w:lang w:val="en-US"/>
-        </w:rPr>
-        <w:t>_weight_time</w:t>
+        <w:t>sec_weight_time</w:t>
       </w:r>
       <w:proofErr w:type="spellEnd"/>
       <w:r>
@@ -1210,15 +2653,81 @@
     </w:p>
     <w:p>
       <w:pPr>
-        <w:rPr>
-          <w:rFonts w:ascii="Arial" w:hAnsi="Arial" w:cs="Arial"/>
+        <w:tabs>
+          <w:tab w:val="left" w:pos="1898"/>
+        </w:tabs>
+        <w:ind w:right="4773"/>
+        <w:jc w:val="right"/>
+        <w:rPr>
+          <w:rFonts w:ascii="Arial" w:hAnsi="Arial" w:cs="Arial"/>
+          <w:b/>
           <w:sz w:val="20"/>
           <w:lang w:val="en-US"/>
         </w:rPr>
       </w:pPr>
+      <w:r>
+        <w:rPr>
+          <w:rFonts w:ascii="Arial" w:hAnsi="Arial" w:cs="Arial"/>
+          <w:sz w:val="20"/>
+          <w:lang w:val="en-US"/>
+        </w:rPr>
+        <w:tab/>
+      </w:r>
+      <w:r>
+        <w:rPr>
+          <w:rFonts w:ascii="Arial" w:hAnsi="Arial" w:cs="Arial"/>
+          <w:b/>
+          <w:sz w:val="20"/>
+          <w:lang w:val="en-US"/>
+        </w:rPr>
+        <w:t xml:space="preserve">   </w:t>
+      </w:r>
+      <w:proofErr w:type="gramStart"/>
+      <w:r>
+        <w:rPr>
+          <w:rFonts w:ascii="Arial" w:hAnsi="Arial" w:cs="Arial"/>
+          <w:b/>
+          <w:sz w:val="20"/>
+          <w:lang w:val="en-US"/>
+        </w:rPr>
+        <w:t xml:space="preserve">{{ </w:t>
+      </w:r>
+      <w:proofErr w:type="spellStart"/>
+      <w:r>
+        <w:rPr>
+          <w:rFonts w:ascii="Arial" w:hAnsi="Arial" w:cs="Arial"/>
+          <w:b/>
+          <w:sz w:val="20"/>
+          <w:lang w:val="en-US"/>
+        </w:rPr>
+        <w:t>net</w:t>
+      </w:r>
+      <w:proofErr w:type="gramEnd"/>
+      <w:r>
+        <w:rPr>
+          <w:rFonts w:ascii="Arial" w:hAnsi="Arial" w:cs="Arial"/>
+          <w:b/>
+          <w:sz w:val="20"/>
+          <w:lang w:val="en-US"/>
+        </w:rPr>
+        <w:t>_weight</w:t>
+      </w:r>
+      <w:proofErr w:type="spellEnd"/>
+      <w:r>
+        <w:rPr>
+          <w:rFonts w:ascii="Arial" w:hAnsi="Arial" w:cs="Arial"/>
+          <w:b/>
+          <w:sz w:val="20"/>
+          <w:lang w:val="en-US"/>
+        </w:rPr>
+        <w:t xml:space="preserve"> }} Kgs.</w:t>
+      </w:r>
     </w:p>
     <w:p>
       <w:pPr>
+        <w:tabs>
+          <w:tab w:val="left" w:pos="1898"/>
+        </w:tabs>
         <w:rPr>
           <w:rFonts w:ascii="Arial" w:hAnsi="Arial" w:cs="Arial"/>
           <w:sz w:val="20"/>
@@ -1245,6 +2754,7 @@
     <w:p>
       <w:pPr>
         <w:spacing w:after="0"/>
+        <w:ind w:left="-709"/>
         <w:rPr>
           <w:rFonts w:ascii="Arial" w:hAnsi="Arial" w:cs="Arial"/>
           <w:sz w:val="20"/>
@@ -1298,6 +2808,7 @@
     <w:p>
       <w:pPr>
         <w:spacing w:after="0"/>
+        <w:ind w:left="-567" w:hanging="142"/>
         <w:rPr>
           <w:rFonts w:ascii="Arial" w:hAnsi="Arial" w:cs="Arial"/>
           <w:sz w:val="20"/>
@@ -1761,7 +3272,6 @@
   <w:style w:type="character" w:default="1" w:styleId="DefaultParagraphFont">
     <w:name w:val="Default Paragraph Font"/>
     <w:uiPriority w:val="1"/>
-    <w:semiHidden/>
     <w:unhideWhenUsed/>
   </w:style>
   <w:style w:type="table" w:default="1" w:styleId="TableNormal">

</xml_diff>